<commit_message>
Updates to chapter 4a and 4b labmanual and projects. First checkin of u8g_lib
</commit_message>
<xml_diff>
--- a/labmanual/English/WBT101-03-RTOS.docx
+++ b/labmanual/English/WBT101-03-RTOS.docx
@@ -1150,15 +1150,13 @@
       <w:r>
         <w:br w:type="page"/>
       </w:r>
-      <w:bookmarkStart w:id="0" w:name="_GoBack"/>
-      <w:bookmarkEnd w:id="0"/>
     </w:p>
     <w:p>
       <w:pPr>
         <w:pStyle w:val="Heading1"/>
       </w:pPr>
-      <w:bookmarkStart w:id="1" w:name="_Toc492550426"/>
-      <w:bookmarkStart w:id="2" w:name="_Toc514928734"/>
+      <w:bookmarkStart w:id="0" w:name="_Toc492550426"/>
+      <w:bookmarkStart w:id="1" w:name="_Toc514928734"/>
       <w:r>
         <w:lastRenderedPageBreak/>
         <w:t xml:space="preserve">An </w:t>
@@ -1172,8 +1170,8 @@
       <w:r>
         <w:t>RTOS</w:t>
       </w:r>
+      <w:bookmarkEnd w:id="0"/>
       <w:bookmarkEnd w:id="1"/>
-      <w:bookmarkEnd w:id="2"/>
     </w:p>
     <w:p>
       <w:r>
@@ -1213,12 +1211,44 @@
     </w:p>
     <w:p>
       <w:r>
-        <w:t xml:space="preserve">In preemptive multitasking the CPU completely controls which task is running and has the ability to stop and start them as required.  In this scheme the scheduler uses CPU protected modes to wrest control from active tasks, halt them, and move onto the next task.  Preemptive multitasking is the scheme that is used in Windows, Linux etc.  </w:t>
-      </w:r>
-    </w:p>
-    <w:p>
-      <w:r>
-        <w:t>In co-operative multitasking each process has to be a good citizen and yield control back to the RTOS.  There are a number of mechanisms for yielding control such as rtos_delay, semaphores, mutexes, and queues (</w:t>
+        <w:t xml:space="preserve">In preemptive multitasking the CPU completely controls which task is running and </w:t>
+      </w:r>
+      <w:proofErr w:type="gramStart"/>
+      <w:r>
+        <w:t>has the ability to</w:t>
+      </w:r>
+      <w:proofErr w:type="gramEnd"/>
+      <w:r>
+        <w:t xml:space="preserve"> stop and start them as required.  In this scheme the scheduler uses CPU protected modes to wrest control from active tasks, halt them, and move onto the next task.  Preemptive multitasking is the scheme that is used in Windows, Linux etc.  </w:t>
+      </w:r>
+    </w:p>
+    <w:p>
+      <w:r>
+        <w:t xml:space="preserve">In co-operative multitasking each process </w:t>
+      </w:r>
+      <w:proofErr w:type="gramStart"/>
+      <w:r>
+        <w:t>has to</w:t>
+      </w:r>
+      <w:proofErr w:type="gramEnd"/>
+      <w:r>
+        <w:t xml:space="preserve"> be a good citizen and yield control back to the RTOS.  There are </w:t>
+      </w:r>
+      <w:proofErr w:type="gramStart"/>
+      <w:r>
+        <w:t>a number of</w:t>
+      </w:r>
+      <w:proofErr w:type="gramEnd"/>
+      <w:r>
+        <w:t xml:space="preserve"> mechanisms for yielding control such as </w:t>
+      </w:r>
+      <w:proofErr w:type="spellStart"/>
+      <w:r>
+        <w:t>rtos_delay</w:t>
+      </w:r>
+      <w:proofErr w:type="spellEnd"/>
+      <w:r>
+        <w:t>, semaphores, mutexes, and queues (</w:t>
       </w:r>
       <w:r>
         <w:t>which we will discuss later in this document</w:t>
@@ -1229,7 +1259,15 @@
     </w:p>
     <w:p>
       <w:r>
-        <w:t>The WICED RTOSs are preemptive. However, higher priority tasks will always run at the expense of lower priority tasks so it is still important to yield control to give lower priority tasks a turn. If not, tasks that don't yield control will prevent lower or equal priority tasks from running at all. It is good practice to have some form of yield control mechanism in every thread to prevent such situations.</w:t>
+        <w:t xml:space="preserve">The WICED RTOSs are preemptive. However, higher priority tasks will always run at the expense of lower priority </w:t>
+      </w:r>
+      <w:proofErr w:type="gramStart"/>
+      <w:r>
+        <w:t>tasks</w:t>
+      </w:r>
+      <w:proofErr w:type="gramEnd"/>
+      <w:r>
+        <w:t xml:space="preserve"> so it is still important to yield control to give lower priority tasks a turn. If not, tasks that don't yield control will prevent lower or equal priority tasks from running at all. It is good practice to have some form of yield control mechanism in every thread to prevent such situations.</w:t>
       </w:r>
     </w:p>
     <w:p/>
@@ -1242,26 +1280,28 @@
       <w:pPr>
         <w:pStyle w:val="Heading1"/>
       </w:pPr>
-      <w:bookmarkStart w:id="3" w:name="_Toc492550427"/>
-      <w:bookmarkStart w:id="4" w:name="_Toc514928735"/>
+      <w:bookmarkStart w:id="2" w:name="_Toc492550427"/>
+      <w:bookmarkStart w:id="3" w:name="_Toc514928735"/>
       <w:r>
         <w:lastRenderedPageBreak/>
         <w:t>WICED RTOS Abstraction Layer</w:t>
       </w:r>
+      <w:bookmarkEnd w:id="2"/>
       <w:bookmarkEnd w:id="3"/>
-      <w:bookmarkEnd w:id="4"/>
     </w:p>
     <w:p>
       <w:r>
         <w:t xml:space="preserve">Currently WICED Studio supports multiple RTOSs, but </w:t>
       </w:r>
       <w:hyperlink r:id="rId9" w:history="1">
+        <w:proofErr w:type="spellStart"/>
         <w:r>
           <w:rPr>
             <w:rStyle w:val="Hyperlink"/>
           </w:rPr>
           <w:t>ThreadX</w:t>
         </w:r>
+        <w:proofErr w:type="spellEnd"/>
       </w:hyperlink>
       <w:r>
         <w:t xml:space="preserve"> by </w:t>
@@ -1279,8 +1319,13 @@
       </w:r>
     </w:p>
     <w:p>
-      <w:r>
-        <w:t xml:space="preserve">In order to simplify using multiple RTOSs, the WICED SDK has a </w:t>
+      <w:proofErr w:type="gramStart"/>
+      <w:r>
+        <w:t>In order to</w:t>
+      </w:r>
+      <w:proofErr w:type="gramEnd"/>
+      <w:r>
+        <w:t xml:space="preserve"> simplify using multiple RTOSs, the WICED SDK has a </w:t>
       </w:r>
       <w:r>
         <w:t>built-in</w:t>
@@ -1355,14 +1400,14 @@
       <w:pPr>
         <w:pStyle w:val="Heading1"/>
       </w:pPr>
-      <w:bookmarkStart w:id="5" w:name="_Toc492550428"/>
-      <w:bookmarkStart w:id="6" w:name="_Toc514928736"/>
+      <w:bookmarkStart w:id="4" w:name="_Toc492550428"/>
+      <w:bookmarkStart w:id="5" w:name="_Toc514928736"/>
       <w:r>
         <w:lastRenderedPageBreak/>
         <w:t>Problems with RTOSs</w:t>
       </w:r>
+      <w:bookmarkEnd w:id="4"/>
       <w:bookmarkEnd w:id="5"/>
-      <w:bookmarkEnd w:id="6"/>
     </w:p>
     <w:p>
       <w:r>
@@ -1447,7 +1492,15 @@
         <w:spacing w:after="120"/>
       </w:pPr>
       <w:r>
-        <w:t>Include the wiced_rtos.h header file so that you have access to the RTOS functions.</w:t>
+        <w:t xml:space="preserve">Include the </w:t>
+      </w:r>
+      <w:proofErr w:type="spellStart"/>
+      <w:r>
+        <w:t>wiced_rtos.h</w:t>
+      </w:r>
+      <w:proofErr w:type="spellEnd"/>
+      <w:r>
+        <w:t xml:space="preserve"> header file so that you have access to the RTOS functions.</w:t>
       </w:r>
     </w:p>
     <w:p>
@@ -1477,12 +1530,14 @@
       <w:r>
         <w:t xml:space="preserve"> of the right type (e.g. </w:t>
       </w:r>
+      <w:proofErr w:type="spellStart"/>
       <w:r>
         <w:rPr>
           <w:i/>
         </w:rPr>
         <w:t>wiced_mutex_t</w:t>
       </w:r>
+      <w:proofErr w:type="spellEnd"/>
       <w:r>
         <w:rPr>
           <w:i/>
@@ -1527,17 +1582,33 @@
       <w:r>
         <w:t xml:space="preserve">RTOS initialize function (e.g. </w:t>
       </w:r>
+      <w:proofErr w:type="spellStart"/>
       <w:r>
         <w:rPr>
           <w:i/>
         </w:rPr>
-        <w:t>wiced_rtos_init_mutex</w:t>
-      </w:r>
+        <w:t>wiced_rtos_init_</w:t>
+      </w:r>
+      <w:proofErr w:type="gramStart"/>
       <w:r>
         <w:rPr>
           <w:i/>
         </w:rPr>
-        <w:t>()</w:t>
+        <w:t>mutex</w:t>
+      </w:r>
+      <w:proofErr w:type="spellEnd"/>
+      <w:r>
+        <w:rPr>
+          <w:i/>
+        </w:rPr>
+        <w:t>(</w:t>
+      </w:r>
+      <w:proofErr w:type="gramEnd"/>
+      <w:r>
+        <w:rPr>
+          <w:i/>
+        </w:rPr>
+        <w:t>)</w:t>
       </w:r>
       <w:r>
         <w:t xml:space="preserve">). Provide it with </w:t>
@@ -1573,17 +1644,33 @@
       <w:r>
         <w:t xml:space="preserve"> using one of the access functions (e.g. </w:t>
       </w:r>
+      <w:proofErr w:type="spellStart"/>
       <w:r>
         <w:rPr>
           <w:i/>
         </w:rPr>
-        <w:t>wiced_rtos_lock_mutex</w:t>
-      </w:r>
+        <w:t>wiced_rtos_lock_</w:t>
+      </w:r>
+      <w:proofErr w:type="gramStart"/>
       <w:r>
         <w:rPr>
           <w:i/>
         </w:rPr>
-        <w:t>()</w:t>
+        <w:t>mutex</w:t>
+      </w:r>
+      <w:proofErr w:type="spellEnd"/>
+      <w:r>
+        <w:rPr>
+          <w:i/>
+        </w:rPr>
+        <w:t>(</w:t>
+      </w:r>
+      <w:proofErr w:type="gramEnd"/>
+      <w:r>
+        <w:rPr>
+          <w:i/>
+        </w:rPr>
+        <w:t>)</w:t>
       </w:r>
       <w:r>
         <w:t>).</w:t>
@@ -1623,19 +1710,43 @@
         <w:t>pointer</w:t>
       </w:r>
       <w:r>
-        <w:t xml:space="preserve"> with the appropriate de-init function (e.g. </w:t>
-      </w:r>
+        <w:t xml:space="preserve"> with the appropriate de-</w:t>
+      </w:r>
+      <w:proofErr w:type="spellStart"/>
+      <w:r>
+        <w:t>init</w:t>
+      </w:r>
+      <w:proofErr w:type="spellEnd"/>
+      <w:r>
+        <w:t xml:space="preserve"> function (e.g. </w:t>
+      </w:r>
+      <w:proofErr w:type="spellStart"/>
       <w:r>
         <w:rPr>
           <w:i/>
         </w:rPr>
-        <w:t>wiced_rtos_deinit_mutex</w:t>
-      </w:r>
+        <w:t>wiced_rtos_deinit_</w:t>
+      </w:r>
+      <w:proofErr w:type="gramStart"/>
       <w:r>
         <w:rPr>
           <w:i/>
         </w:rPr>
-        <w:t>()</w:t>
+        <w:t>mutex</w:t>
+      </w:r>
+      <w:proofErr w:type="spellEnd"/>
+      <w:r>
+        <w:rPr>
+          <w:i/>
+        </w:rPr>
+        <w:t>(</w:t>
+      </w:r>
+      <w:proofErr w:type="gramEnd"/>
+      <w:r>
+        <w:rPr>
+          <w:i/>
+        </w:rPr>
+        <w:t>)</w:t>
       </w:r>
       <w:r>
         <w:t>).</w:t>
@@ -1676,42 +1787,66 @@
       <w:pPr>
         <w:pStyle w:val="Heading1"/>
       </w:pPr>
-      <w:bookmarkStart w:id="7" w:name="_Toc492550429"/>
-      <w:bookmarkStart w:id="8" w:name="_Toc514928737"/>
+      <w:bookmarkStart w:id="6" w:name="_Toc492550429"/>
+      <w:bookmarkStart w:id="7" w:name="_Toc514928737"/>
       <w:r>
         <w:lastRenderedPageBreak/>
         <w:t>Threads</w:t>
       </w:r>
+      <w:bookmarkEnd w:id="6"/>
       <w:bookmarkEnd w:id="7"/>
-      <w:bookmarkEnd w:id="8"/>
     </w:p>
     <w:p>
       <w:r>
         <w:t xml:space="preserve">As we discussed earlier, threads are at the heart of an RTOS.  It is easy to create a new thread by calling the function </w:t>
       </w:r>
+      <w:proofErr w:type="spellStart"/>
       <w:r>
         <w:rPr>
           <w:i/>
         </w:rPr>
-        <w:t>wiced_rtos_create_thread</w:t>
-      </w:r>
+        <w:t>wiced_rtos_create_</w:t>
+      </w:r>
+      <w:proofErr w:type="gramStart"/>
       <w:r>
         <w:rPr>
           <w:i/>
         </w:rPr>
+        <w:t>thread</w:t>
+      </w:r>
+      <w:proofErr w:type="spellEnd"/>
+      <w:r>
+        <w:rPr>
+          <w:i/>
+        </w:rPr>
+        <w:t>(</w:t>
+      </w:r>
+      <w:proofErr w:type="gramEnd"/>
+      <w:r>
+        <w:rPr>
+          <w:i/>
+        </w:rPr>
+        <w:t>)</w:t>
+      </w:r>
+      <w:r>
+        <w:t xml:space="preserve"> </w:t>
+      </w:r>
+      <w:r>
+        <w:t xml:space="preserve">and then </w:t>
+      </w:r>
+      <w:proofErr w:type="spellStart"/>
+      <w:r>
+        <w:rPr>
+          <w:i/>
+        </w:rPr>
+        <w:t>wiced_rtos_init_thread</w:t>
+      </w:r>
+      <w:proofErr w:type="spellEnd"/>
+      <w:r>
+        <w:rPr>
+          <w:i/>
+        </w:rPr>
         <w:t>()</w:t>
-      </w:r>
-      <w:r>
-        <w:t xml:space="preserve"> </w:t>
-      </w:r>
-      <w:r>
-        <w:t xml:space="preserve">and then </w:t>
-      </w:r>
-      <w:r>
-        <w:rPr>
-          <w:i/>
-        </w:rPr>
-        <w:t>wiced_rtos_init_thread()</w:t>
       </w:r>
       <w:r>
         <w:t xml:space="preserve"> </w:t>
@@ -1729,11 +1864,19 @@
         </w:numPr>
         <w:spacing w:after="120"/>
       </w:pPr>
+      <w:proofErr w:type="spellStart"/>
       <w:r>
         <w:rPr>
           <w:i/>
         </w:rPr>
-        <w:t>wiced_thread_t* thread</w:t>
+        <w:t>wiced_thread_t</w:t>
+      </w:r>
+      <w:proofErr w:type="spellEnd"/>
+      <w:r>
+        <w:rPr>
+          <w:i/>
+        </w:rPr>
+        <w:t>* thread</w:t>
       </w:r>
       <w:r>
         <w:t xml:space="preserve"> – A pointer to a thread handle data structure</w:t>
@@ -1741,17 +1884,33 @@
       <w:r>
         <w:t xml:space="preserve"> returned by the </w:t>
       </w:r>
+      <w:proofErr w:type="spellStart"/>
       <w:r>
         <w:rPr>
           <w:i/>
         </w:rPr>
-        <w:t>wiced_rtos_create_thread</w:t>
-      </w:r>
+        <w:t>wiced_rtos_create_</w:t>
+      </w:r>
+      <w:proofErr w:type="gramStart"/>
       <w:r>
         <w:rPr>
           <w:i/>
         </w:rPr>
-        <w:t>()</w:t>
+        <w:t>thread</w:t>
+      </w:r>
+      <w:proofErr w:type="spellEnd"/>
+      <w:r>
+        <w:rPr>
+          <w:i/>
+        </w:rPr>
+        <w:t>(</w:t>
+      </w:r>
+      <w:proofErr w:type="gramEnd"/>
+      <w:r>
+        <w:rPr>
+          <w:i/>
+        </w:rPr>
+        <w:t>)</w:t>
       </w:r>
       <w:r>
         <w:t xml:space="preserve"> function</w:t>
@@ -1860,11 +2019,19 @@
         </w:numPr>
         <w:spacing w:after="120"/>
       </w:pPr>
+      <w:proofErr w:type="spellStart"/>
       <w:r>
         <w:rPr>
           <w:i/>
         </w:rPr>
-        <w:t>wiced_thread_function_t *thread</w:t>
+        <w:t>wiced_thread_function_t</w:t>
+      </w:r>
+      <w:proofErr w:type="spellEnd"/>
+      <w:r>
+        <w:rPr>
+          <w:i/>
+        </w:rPr>
+        <w:t xml:space="preserve"> *thread</w:t>
       </w:r>
       <w:r>
         <w:t xml:space="preserve"> – A function pointer to the function that is the thread.</w:t>
@@ -1908,8 +2075,16 @@
         <w:rPr>
           <w:i/>
         </w:rPr>
-        <w:t>void *arg</w:t>
-      </w:r>
+        <w:t>void *</w:t>
+      </w:r>
+      <w:proofErr w:type="spellStart"/>
+      <w:r>
+        <w:rPr>
+          <w:i/>
+        </w:rPr>
+        <w:t>arg</w:t>
+      </w:r>
+      <w:proofErr w:type="spellEnd"/>
       <w:r>
         <w:t xml:space="preserve"> – A generic argument which will be passed to the thread.</w:t>
       </w:r>
@@ -1940,9 +2115,11 @@
       <w:r>
         <w:t>"</w:t>
       </w:r>
+      <w:proofErr w:type="spellStart"/>
       <w:r>
         <w:t>mySpecialThread</w:t>
       </w:r>
+      <w:proofErr w:type="spellEnd"/>
       <w:r>
         <w:t>"</w:t>
       </w:r>
@@ -2110,6 +2287,7 @@
           <w:szCs w:val="20"/>
         </w:rPr>
       </w:pPr>
+      <w:proofErr w:type="spellStart"/>
       <w:r>
         <w:rPr>
           <w:rFonts w:ascii="Consolas" w:hAnsi="Consolas" w:cs="Consolas"/>
@@ -2119,6 +2297,7 @@
         </w:rPr>
         <w:t>wiced_thread_t</w:t>
       </w:r>
+      <w:proofErr w:type="spellEnd"/>
       <w:r>
         <w:rPr>
           <w:rFonts w:ascii="Consolas" w:hAnsi="Consolas" w:cs="Consolas"/>
@@ -2135,7 +2314,27 @@
           <w:sz w:val="18"/>
           <w:szCs w:val="20"/>
         </w:rPr>
-        <w:t xml:space="preserve"> mySpecialThreadHandle;</w:t>
+        <w:t xml:space="preserve"> </w:t>
+      </w:r>
+      <w:proofErr w:type="spellStart"/>
+      <w:r>
+        <w:rPr>
+          <w:rFonts w:ascii="Consolas" w:hAnsi="Consolas" w:cs="Consolas"/>
+          <w:color w:val="000000"/>
+          <w:sz w:val="18"/>
+          <w:szCs w:val="20"/>
+        </w:rPr>
+        <w:t>mySpecialThreadHandle</w:t>
+      </w:r>
+      <w:proofErr w:type="spellEnd"/>
+      <w:r>
+        <w:rPr>
+          <w:rFonts w:ascii="Consolas" w:hAnsi="Consolas" w:cs="Consolas"/>
+          <w:color w:val="000000"/>
+          <w:sz w:val="18"/>
+          <w:szCs w:val="20"/>
+        </w:rPr>
+        <w:t>;</w:t>
       </w:r>
     </w:p>
     <w:p>
@@ -2200,6 +2399,7 @@
           <w:szCs w:val="20"/>
         </w:rPr>
       </w:pPr>
+      <w:proofErr w:type="spellStart"/>
       <w:r>
         <w:rPr>
           <w:rFonts w:ascii="Consolas" w:hAnsi="Consolas" w:cs="Consolas"/>
@@ -2209,6 +2409,7 @@
         </w:rPr>
         <w:t>mySpecialThreadHandle</w:t>
       </w:r>
+      <w:proofErr w:type="spellEnd"/>
       <w:r>
         <w:rPr>
           <w:rFonts w:ascii="Consolas" w:hAnsi="Consolas" w:cs="Consolas"/>
@@ -2216,7 +2417,47 @@
           <w:sz w:val="18"/>
           <w:szCs w:val="20"/>
         </w:rPr>
-        <w:t xml:space="preserve"> = wiced_rtos_create_thread();</w:t>
+        <w:t xml:space="preserve"> = </w:t>
+      </w:r>
+      <w:proofErr w:type="spellStart"/>
+      <w:r>
+        <w:rPr>
+          <w:rFonts w:ascii="Consolas" w:hAnsi="Consolas" w:cs="Consolas"/>
+          <w:color w:val="000000"/>
+          <w:sz w:val="18"/>
+          <w:szCs w:val="20"/>
+        </w:rPr>
+        <w:t>wiced_rtos_create_</w:t>
+      </w:r>
+      <w:proofErr w:type="gramStart"/>
+      <w:r>
+        <w:rPr>
+          <w:rFonts w:ascii="Consolas" w:hAnsi="Consolas" w:cs="Consolas"/>
+          <w:color w:val="000000"/>
+          <w:sz w:val="18"/>
+          <w:szCs w:val="20"/>
+        </w:rPr>
+        <w:t>thread</w:t>
+      </w:r>
+      <w:proofErr w:type="spellEnd"/>
+      <w:r>
+        <w:rPr>
+          <w:rFonts w:ascii="Consolas" w:hAnsi="Consolas" w:cs="Consolas"/>
+          <w:color w:val="000000"/>
+          <w:sz w:val="18"/>
+          <w:szCs w:val="20"/>
+        </w:rPr>
+        <w:t>(</w:t>
+      </w:r>
+      <w:proofErr w:type="gramEnd"/>
+      <w:r>
+        <w:rPr>
+          <w:rFonts w:ascii="Consolas" w:hAnsi="Consolas" w:cs="Consolas"/>
+          <w:color w:val="000000"/>
+          <w:sz w:val="18"/>
+          <w:szCs w:val="20"/>
+        </w:rPr>
+        <w:t>);</w:t>
       </w:r>
     </w:p>
     <w:p>
@@ -2232,6 +2473,7 @@
           <w:szCs w:val="20"/>
         </w:rPr>
       </w:pPr>
+      <w:proofErr w:type="spellStart"/>
       <w:r>
         <w:rPr>
           <w:rFonts w:ascii="Consolas" w:hAnsi="Consolas" w:cs="Consolas"/>
@@ -2248,8 +2490,9 @@
           <w:sz w:val="18"/>
           <w:szCs w:val="20"/>
         </w:rPr>
-        <w:t>init_thread(</w:t>
-      </w:r>
+        <w:t>init_</w:t>
+      </w:r>
+      <w:proofErr w:type="gramStart"/>
       <w:r>
         <w:rPr>
           <w:rFonts w:ascii="Consolas" w:hAnsi="Consolas" w:cs="Consolas"/>
@@ -2257,7 +2500,38 @@
           <w:sz w:val="18"/>
           <w:szCs w:val="20"/>
         </w:rPr>
-        <w:t xml:space="preserve">mySpecialThreadHandle, THREAD_PRIORITY, </w:t>
+        <w:t>thread</w:t>
+      </w:r>
+      <w:proofErr w:type="spellEnd"/>
+      <w:r>
+        <w:rPr>
+          <w:rFonts w:ascii="Consolas" w:hAnsi="Consolas" w:cs="Consolas"/>
+          <w:color w:val="000000"/>
+          <w:sz w:val="18"/>
+          <w:szCs w:val="20"/>
+        </w:rPr>
+        <w:t>(</w:t>
+      </w:r>
+      <w:proofErr w:type="spellStart"/>
+      <w:proofErr w:type="gramEnd"/>
+      <w:r>
+        <w:rPr>
+          <w:rFonts w:ascii="Consolas" w:hAnsi="Consolas" w:cs="Consolas"/>
+          <w:color w:val="000000"/>
+          <w:sz w:val="18"/>
+          <w:szCs w:val="20"/>
+        </w:rPr>
+        <w:t>mySpecialThreadHandle</w:t>
+      </w:r>
+      <w:proofErr w:type="spellEnd"/>
+      <w:r>
+        <w:rPr>
+          <w:rFonts w:ascii="Consolas" w:hAnsi="Consolas" w:cs="Consolas"/>
+          <w:color w:val="000000"/>
+          <w:sz w:val="18"/>
+          <w:szCs w:val="20"/>
+        </w:rPr>
+        <w:t xml:space="preserve">, THREAD_PRIORITY, </w:t>
       </w:r>
       <w:r>
         <w:rPr>
@@ -2268,6 +2542,7 @@
         </w:rPr>
         <w:t>"</w:t>
       </w:r>
+      <w:proofErr w:type="spellStart"/>
       <w:r>
         <w:rPr>
           <w:rFonts w:ascii="Consolas" w:hAnsi="Consolas" w:cs="Consolas"/>
@@ -2277,6 +2552,7 @@
         </w:rPr>
         <w:t>mySpecialThreadName</w:t>
       </w:r>
+      <w:proofErr w:type="spellEnd"/>
       <w:r>
         <w:rPr>
           <w:rFonts w:ascii="Consolas" w:hAnsi="Consolas" w:cs="Consolas"/>
@@ -2293,7 +2569,27 @@
           <w:sz w:val="18"/>
           <w:szCs w:val="20"/>
         </w:rPr>
-        <w:t>, mySpecialThread, THREAD_STACK_SIZE, NULL);</w:t>
+        <w:t xml:space="preserve">, </w:t>
+      </w:r>
+      <w:proofErr w:type="spellStart"/>
+      <w:r>
+        <w:rPr>
+          <w:rFonts w:ascii="Consolas" w:hAnsi="Consolas" w:cs="Consolas"/>
+          <w:color w:val="000000"/>
+          <w:sz w:val="18"/>
+          <w:szCs w:val="20"/>
+        </w:rPr>
+        <w:t>mySpecialThread</w:t>
+      </w:r>
+      <w:proofErr w:type="spellEnd"/>
+      <w:r>
+        <w:rPr>
+          <w:rFonts w:ascii="Consolas" w:hAnsi="Consolas" w:cs="Consolas"/>
+          <w:color w:val="000000"/>
+          <w:sz w:val="18"/>
+          <w:szCs w:val="20"/>
+        </w:rPr>
+        <w:t>, THREAD_STACK_SIZE, NULL);</w:t>
       </w:r>
     </w:p>
     <w:p>
@@ -2313,12 +2609,14 @@
       <w:r>
         <w:t xml:space="preserve">The thread function must match type </w:t>
       </w:r>
+      <w:proofErr w:type="spellStart"/>
       <w:r>
         <w:rPr>
           <w:i/>
         </w:rPr>
         <w:t>wiced_thread_function_t</w:t>
       </w:r>
+      <w:proofErr w:type="spellEnd"/>
       <w:r>
         <w:t xml:space="preserve">. It must take a single argument of type </w:t>
       </w:r>
@@ -2370,7 +2668,15 @@
         <w:t xml:space="preserve"> a thread will run forever</w:t>
       </w:r>
       <w:r>
-        <w:t xml:space="preserve"> so it will have an initialization section and a while(1) loop that repeats forever.  For example:</w:t>
+        <w:t xml:space="preserve"> so it will have an initialization section and a </w:t>
+      </w:r>
+      <w:proofErr w:type="gramStart"/>
+      <w:r>
+        <w:t>while(</w:t>
+      </w:r>
+      <w:proofErr w:type="gramEnd"/>
+      <w:r>
+        <w:t>1) loop that repeats forever.  For example:</w:t>
       </w:r>
     </w:p>
     <w:p>
@@ -2406,6 +2712,8 @@
         </w:rPr>
         <w:t xml:space="preserve"> </w:t>
       </w:r>
+      <w:proofErr w:type="spellStart"/>
+      <w:proofErr w:type="gramStart"/>
       <w:r>
         <w:rPr>
           <w:rFonts w:ascii="Consolas" w:eastAsiaTheme="minorHAnsi" w:hAnsi="Consolas" w:cs="Consolas"/>
@@ -2413,8 +2721,19 @@
           <w:kern w:val="0"/>
           <w:szCs w:val="20"/>
         </w:rPr>
-        <w:t>mySpecialThread(</w:t>
-      </w:r>
+        <w:t>mySpecialThread</w:t>
+      </w:r>
+      <w:proofErr w:type="spellEnd"/>
+      <w:r>
+        <w:rPr>
+          <w:rFonts w:ascii="Consolas" w:eastAsiaTheme="minorHAnsi" w:hAnsi="Consolas" w:cs="Consolas"/>
+          <w:color w:val="000000"/>
+          <w:kern w:val="0"/>
+          <w:szCs w:val="20"/>
+        </w:rPr>
+        <w:t>(</w:t>
+      </w:r>
+      <w:proofErr w:type="gramEnd"/>
       <w:r>
         <w:rPr>
           <w:rFonts w:ascii="Consolas" w:eastAsiaTheme="minorHAnsi" w:hAnsi="Consolas" w:cs="Consolas"/>
@@ -2433,6 +2752,7 @@
         </w:rPr>
         <w:t xml:space="preserve"> </w:t>
       </w:r>
+      <w:proofErr w:type="spellStart"/>
       <w:r>
         <w:rPr>
           <w:rFonts w:ascii="Consolas" w:eastAsiaTheme="minorHAnsi" w:hAnsi="Consolas" w:cs="Consolas"/>
@@ -2440,7 +2760,17 @@
           <w:kern w:val="0"/>
           <w:szCs w:val="20"/>
         </w:rPr>
-        <w:t>arg)</w:t>
+        <w:t>arg</w:t>
+      </w:r>
+      <w:proofErr w:type="spellEnd"/>
+      <w:r>
+        <w:rPr>
+          <w:rFonts w:ascii="Consolas" w:eastAsiaTheme="minorHAnsi" w:hAnsi="Consolas" w:cs="Consolas"/>
+          <w:color w:val="000000"/>
+          <w:kern w:val="0"/>
+          <w:szCs w:val="20"/>
+        </w:rPr>
+        <w:t>)</w:t>
       </w:r>
     </w:p>
     <w:p>
@@ -2489,6 +2819,7 @@
         </w:rPr>
         <w:tab/>
       </w:r>
+      <w:proofErr w:type="gramStart"/>
       <w:r>
         <w:rPr>
           <w:rFonts w:ascii="Consolas" w:eastAsiaTheme="minorHAnsi" w:hAnsi="Consolas" w:cs="Consolas"/>
@@ -2496,7 +2827,17 @@
           <w:kern w:val="0"/>
           <w:szCs w:val="20"/>
         </w:rPr>
-        <w:t>while(1)</w:t>
+        <w:t>while(</w:t>
+      </w:r>
+      <w:proofErr w:type="gramEnd"/>
+      <w:r>
+        <w:rPr>
+          <w:rFonts w:ascii="Consolas" w:eastAsiaTheme="minorHAnsi" w:hAnsi="Consolas" w:cs="Consolas"/>
+          <w:color w:val="000000"/>
+          <w:kern w:val="0"/>
+          <w:szCs w:val="20"/>
+        </w:rPr>
+        <w:t>1)</w:t>
       </w:r>
     </w:p>
     <w:p>
@@ -2558,7 +2899,37 @@
           <w:szCs w:val="20"/>
         </w:rPr>
         <w:tab/>
-        <w:t>processData();</w:t>
+      </w:r>
+      <w:proofErr w:type="spellStart"/>
+      <w:proofErr w:type="gramStart"/>
+      <w:r>
+        <w:rPr>
+          <w:rFonts w:ascii="Consolas" w:eastAsiaTheme="minorHAnsi" w:hAnsi="Consolas" w:cs="Consolas"/>
+          <w:color w:val="000000"/>
+          <w:kern w:val="0"/>
+          <w:szCs w:val="20"/>
+        </w:rPr>
+        <w:t>processData</w:t>
+      </w:r>
+      <w:proofErr w:type="spellEnd"/>
+      <w:r>
+        <w:rPr>
+          <w:rFonts w:ascii="Consolas" w:eastAsiaTheme="minorHAnsi" w:hAnsi="Consolas" w:cs="Consolas"/>
+          <w:color w:val="000000"/>
+          <w:kern w:val="0"/>
+          <w:szCs w:val="20"/>
+        </w:rPr>
+        <w:t>(</w:t>
+      </w:r>
+      <w:proofErr w:type="gramEnd"/>
+      <w:r>
+        <w:rPr>
+          <w:rFonts w:ascii="Consolas" w:eastAsiaTheme="minorHAnsi" w:hAnsi="Consolas" w:cs="Consolas"/>
+          <w:color w:val="000000"/>
+          <w:kern w:val="0"/>
+          <w:szCs w:val="20"/>
+        </w:rPr>
+        <w:t>);</w:t>
       </w:r>
     </w:p>
     <w:p>
@@ -2594,8 +2965,38 @@
           <w:szCs w:val="20"/>
         </w:rPr>
         <w:tab/>
-        <w:t>wiced_rtos_delay_milliseconds(</w:t>
-      </w:r>
+      </w:r>
+      <w:proofErr w:type="spellStart"/>
+      <w:r>
+        <w:rPr>
+          <w:rFonts w:ascii="Consolas" w:eastAsiaTheme="minorHAnsi" w:hAnsi="Consolas" w:cs="Consolas"/>
+          <w:color w:val="000000"/>
+          <w:kern w:val="0"/>
+          <w:szCs w:val="20"/>
+        </w:rPr>
+        <w:t>wiced_rtos_delay_</w:t>
+      </w:r>
+      <w:proofErr w:type="gramStart"/>
+      <w:r>
+        <w:rPr>
+          <w:rFonts w:ascii="Consolas" w:eastAsiaTheme="minorHAnsi" w:hAnsi="Consolas" w:cs="Consolas"/>
+          <w:color w:val="000000"/>
+          <w:kern w:val="0"/>
+          <w:szCs w:val="20"/>
+        </w:rPr>
+        <w:t>milliseconds</w:t>
+      </w:r>
+      <w:proofErr w:type="spellEnd"/>
+      <w:r>
+        <w:rPr>
+          <w:rFonts w:ascii="Consolas" w:eastAsiaTheme="minorHAnsi" w:hAnsi="Consolas" w:cs="Consolas"/>
+          <w:color w:val="000000"/>
+          <w:kern w:val="0"/>
+          <w:szCs w:val="20"/>
+        </w:rPr>
+        <w:t>(</w:t>
+      </w:r>
+      <w:proofErr w:type="gramEnd"/>
       <w:r>
         <w:rPr>
           <w:rFonts w:ascii="Consolas" w:eastAsiaTheme="minorHAnsi" w:hAnsi="Consolas" w:cs="Consolas"/>
@@ -2674,17 +3075,33 @@
       <w:r>
         <w:t xml:space="preserve"> put a </w:t>
       </w:r>
+      <w:proofErr w:type="spellStart"/>
       <w:r>
         <w:rPr>
           <w:i/>
         </w:rPr>
-        <w:t>wiced_rtos_delay_milliseconds</w:t>
-      </w:r>
+        <w:t>wiced_rtos_delay_</w:t>
+      </w:r>
+      <w:proofErr w:type="gramStart"/>
       <w:r>
         <w:rPr>
           <w:i/>
         </w:rPr>
-        <w:t>()</w:t>
+        <w:t>milliseconds</w:t>
+      </w:r>
+      <w:proofErr w:type="spellEnd"/>
+      <w:r>
+        <w:rPr>
+          <w:i/>
+        </w:rPr>
+        <w:t>(</w:t>
+      </w:r>
+      <w:proofErr w:type="gramEnd"/>
+      <w:r>
+        <w:rPr>
+          <w:i/>
+        </w:rPr>
+        <w:t>)</w:t>
       </w:r>
       <w:r>
         <w:t xml:space="preserve"> </w:t>
@@ -2801,14 +3218,14 @@
       <w:pPr>
         <w:pStyle w:val="Heading1"/>
       </w:pPr>
-      <w:bookmarkStart w:id="9" w:name="_Toc492550430"/>
-      <w:bookmarkStart w:id="10" w:name="_Toc514928738"/>
+      <w:bookmarkStart w:id="8" w:name="_Toc492550430"/>
+      <w:bookmarkStart w:id="9" w:name="_Toc514928738"/>
       <w:r>
         <w:lastRenderedPageBreak/>
         <w:t>Semaphore</w:t>
       </w:r>
+      <w:bookmarkEnd w:id="8"/>
       <w:bookmarkEnd w:id="9"/>
-      <w:bookmarkEnd w:id="10"/>
     </w:p>
     <w:p>
       <w:r>
@@ -2852,12 +3269,14 @@
       <w:r>
         <w:t>"</w:t>
       </w:r>
+      <w:proofErr w:type="spellStart"/>
       <w:r>
         <w:t>send</w:t>
       </w:r>
       <w:r>
         <w:t>Data</w:t>
       </w:r>
+      <w:proofErr w:type="spellEnd"/>
       <w:r>
         <w:t>"</w:t>
       </w:r>
@@ -2867,18 +3286,25 @@
       <w:r>
         <w:t>"</w:t>
       </w:r>
+      <w:proofErr w:type="spellStart"/>
       <w:r>
         <w:t>collectDataThread</w:t>
       </w:r>
+      <w:proofErr w:type="spellEnd"/>
       <w:r>
         <w:t>"</w:t>
       </w:r>
       <w:r>
-        <w:t>.  The send</w:t>
+        <w:t xml:space="preserve">.  The </w:t>
+      </w:r>
+      <w:proofErr w:type="spellStart"/>
+      <w:r>
+        <w:t>send</w:t>
       </w:r>
       <w:r>
         <w:t>Data</w:t>
       </w:r>
+      <w:proofErr w:type="spellEnd"/>
       <w:r>
         <w:t xml:space="preserve"> thread will </w:t>
       </w:r>
@@ -2892,7 +3318,15 @@
         <w:t>"</w:t>
       </w:r>
       <w:r>
-        <w:t xml:space="preserve"> the semaphore which will suspend the thread UNTIL the collectDataThread </w:t>
+        <w:t xml:space="preserve"> the semaphore which will suspend the thread UNTIL the </w:t>
+      </w:r>
+      <w:proofErr w:type="spellStart"/>
+      <w:r>
+        <w:t>collectDataThread</w:t>
+      </w:r>
+      <w:proofErr w:type="spellEnd"/>
+      <w:r>
+        <w:t xml:space="preserve"> </w:t>
       </w:r>
       <w:r>
         <w:t>"</w:t>
@@ -3072,14 +3506,14 @@
       <w:pPr>
         <w:pStyle w:val="Heading1"/>
       </w:pPr>
-      <w:bookmarkStart w:id="11" w:name="_Toc492550431"/>
-      <w:bookmarkStart w:id="12" w:name="_Toc514928739"/>
+      <w:bookmarkStart w:id="10" w:name="_Toc492550431"/>
+      <w:bookmarkStart w:id="11" w:name="_Toc514928739"/>
       <w:r>
         <w:lastRenderedPageBreak/>
         <w:t>Mutex</w:t>
       </w:r>
+      <w:bookmarkEnd w:id="10"/>
       <w:bookmarkEnd w:id="11"/>
-      <w:bookmarkEnd w:id="12"/>
     </w:p>
     <w:p>
       <w:r>
@@ -3228,14 +3662,14 @@
       <w:pPr>
         <w:pStyle w:val="Heading1"/>
       </w:pPr>
-      <w:bookmarkStart w:id="13" w:name="_Toc492550432"/>
-      <w:bookmarkStart w:id="14" w:name="_Toc514928740"/>
+      <w:bookmarkStart w:id="12" w:name="_Toc492550432"/>
+      <w:bookmarkStart w:id="13" w:name="_Toc514928740"/>
       <w:r>
         <w:lastRenderedPageBreak/>
         <w:t>Queue</w:t>
       </w:r>
+      <w:bookmarkEnd w:id="12"/>
       <w:bookmarkEnd w:id="13"/>
-      <w:bookmarkEnd w:id="14"/>
     </w:p>
     <w:p>
       <w:r>
@@ -3246,6 +3680,7 @@
       <w:r>
         <w:t xml:space="preserve">The </w:t>
       </w:r>
+      <w:proofErr w:type="spellStart"/>
       <w:r>
         <w:rPr>
           <w:i/>
@@ -3262,13 +3697,28 @@
         <w:rPr>
           <w:i/>
         </w:rPr>
-        <w:t>push_to_queue</w:t>
-      </w:r>
+        <w:t>push_to_</w:t>
+      </w:r>
+      <w:proofErr w:type="gramStart"/>
       <w:r>
         <w:rPr>
           <w:i/>
         </w:rPr>
-        <w:t>()</w:t>
+        <w:t>queue</w:t>
+      </w:r>
+      <w:proofErr w:type="spellEnd"/>
+      <w:r>
+        <w:rPr>
+          <w:i/>
+        </w:rPr>
+        <w:t>(</w:t>
+      </w:r>
+      <w:proofErr w:type="gramEnd"/>
+      <w:r>
+        <w:rPr>
+          <w:i/>
+        </w:rPr>
+        <w:t>)</w:t>
       </w:r>
       <w:r>
         <w:t xml:space="preserve"> requires a timeout parameter</w:t>
@@ -3317,17 +3767,33 @@
       <w:r>
         <w:t xml:space="preserve">Likewise, the </w:t>
       </w:r>
+      <w:proofErr w:type="spellStart"/>
       <w:r>
         <w:rPr>
           <w:i/>
         </w:rPr>
-        <w:t>wiced_rtos_pop_from_queue</w:t>
-      </w:r>
+        <w:t>wiced_rtos_pop_from_</w:t>
+      </w:r>
+      <w:proofErr w:type="gramStart"/>
       <w:r>
         <w:rPr>
           <w:i/>
         </w:rPr>
-        <w:t>()</w:t>
+        <w:t>queue</w:t>
+      </w:r>
+      <w:proofErr w:type="spellEnd"/>
+      <w:r>
+        <w:rPr>
+          <w:i/>
+        </w:rPr>
+        <w:t>(</w:t>
+      </w:r>
+      <w:proofErr w:type="gramEnd"/>
+      <w:r>
+        <w:rPr>
+          <w:i/>
+        </w:rPr>
+        <w:t>)</w:t>
       </w:r>
       <w:r>
         <w:t xml:space="preserve"> function requires a timeout parameter to specify how long the thread should wait if the queue is empty. If you want the thread to wait</w:t>
@@ -3336,7 +3802,15 @@
         <w:t xml:space="preserve"> </w:t>
       </w:r>
       <w:r>
-        <w:t>indefinitely for a value in the queue rather than continuing execution after a specific delay then use WICED_WAIT_FOREVER.</w:t>
+        <w:t xml:space="preserve">indefinitely for a value in the queue rather than continuing execution after a specific </w:t>
+      </w:r>
+      <w:proofErr w:type="gramStart"/>
+      <w:r>
+        <w:t>delay</w:t>
+      </w:r>
+      <w:proofErr w:type="gramEnd"/>
+      <w:r>
+        <w:t xml:space="preserve"> then use WICED_WAIT_FOREVER.</w:t>
       </w:r>
       <w:r>
         <w:t xml:space="preserve"> If you want the project to continue immediately if there isn</w:t>
@@ -3345,7 +3819,15 @@
         <w:t>'</w:t>
       </w:r>
       <w:r>
-        <w:t>t anything in the queue then use WICED_NO_WAIT.</w:t>
+        <w:t xml:space="preserve">t anything in the </w:t>
+      </w:r>
+      <w:proofErr w:type="gramStart"/>
+      <w:r>
+        <w:t>queue</w:t>
+      </w:r>
+      <w:proofErr w:type="gramEnd"/>
+      <w:r>
+        <w:t xml:space="preserve"> then use WICED_NO_WAIT.</w:t>
       </w:r>
     </w:p>
     <w:p>
@@ -3411,7 +3893,7 @@
           <w:noProof/>
         </w:rPr>
         <w:drawing>
-          <wp:inline distT="0" distB="0" distL="0" distR="0" wp14:anchorId="367B7109" wp14:editId="07AF66E3">
+          <wp:inline distT="0" distB="0" distL="0" distR="0" wp14:anchorId="367B7109" wp14:editId="215BB80F">
             <wp:extent cx="4765903" cy="3188470"/>
             <wp:effectExtent l="0" t="0" r="0" b="0"/>
             <wp:docPr id="17" name="Picture 17"/>
@@ -3434,7 +3916,7 @@
                   <pic:spPr>
                     <a:xfrm>
                       <a:off x="0" y="0"/>
-                      <a:ext cx="4787948" cy="3203219"/>
+                      <a:ext cx="4765903" cy="3188470"/>
                     </a:xfrm>
                     <a:prstGeom prst="rect">
                       <a:avLst/>
@@ -3475,45 +3957,183 @@
       <w:pPr>
         <w:pStyle w:val="Heading1"/>
       </w:pPr>
-      <w:bookmarkStart w:id="15" w:name="_Toc492550433"/>
-      <w:bookmarkStart w:id="16" w:name="_Toc514928741"/>
+      <w:bookmarkStart w:id="14" w:name="_Toc492550433"/>
+      <w:bookmarkStart w:id="15" w:name="_Toc514928741"/>
       <w:r>
         <w:t>Timer</w:t>
       </w:r>
+      <w:bookmarkEnd w:id="14"/>
       <w:bookmarkEnd w:id="15"/>
-      <w:bookmarkEnd w:id="16"/>
-    </w:p>
-    <w:p>
-      <w:pPr>
-        <w:rPr>
-          <w:color w:val="FF0000"/>
-        </w:rPr>
-      </w:pPr>
-      <w:r>
-        <w:rPr>
-          <w:color w:val="FF0000"/>
-        </w:rPr>
-        <w:t>TBD – difference between ROTS timer and wiced_init_timer.</w:t>
-      </w:r>
-      <w:r>
-        <w:rPr>
-          <w:color w:val="FF0000"/>
-        </w:rPr>
-        <w:t xml:space="preserve"> When to use each one.</w:t>
-      </w:r>
-    </w:p>
-    <w:p>
-      <w:r>
-        <w:t xml:space="preserve">An RTOS timer allows you to schedule a function to run at a specified interval - e.g. send data every 10 seconds.  </w:t>
-      </w:r>
-    </w:p>
-    <w:p>
-      <w:r>
-        <w:t xml:space="preserve">When you setup the timer you specify the function you want run and how often you want it run. The function that the timer calls takes a single argument of </w:t>
-      </w:r>
-      <w:r>
-        <w:rPr>
+    </w:p>
+    <w:p>
+      <w:r>
+        <w:t>A timer allows you to schedule a function to run at a specified interval - e.</w:t>
+      </w:r>
+      <w:r>
+        <w:t>g. send data every 10 seconds. The RTOS has timers, but in WICED it is recommended to use the built-</w:t>
+      </w:r>
+      <w:r>
+        <w:t xml:space="preserve">in </w:t>
+      </w:r>
+      <w:proofErr w:type="spellStart"/>
+      <w:r>
+        <w:t>SysTick</w:t>
+      </w:r>
+      <w:proofErr w:type="spellEnd"/>
+      <w:r>
+        <w:t xml:space="preserve"> based</w:t>
+      </w:r>
+      <w:r>
+        <w:t xml:space="preserve"> timers instead. </w:t>
+      </w:r>
+      <w:r>
+        <w:t>So, this is not strictly an RTOS topic.</w:t>
+      </w:r>
+    </w:p>
+    <w:p>
+      <w:r>
+        <w:t xml:space="preserve">First you initialize the timer using </w:t>
+      </w:r>
+      <w:proofErr w:type="spellStart"/>
+      <w:r>
+        <w:t>wiced_init_timer</w:t>
+      </w:r>
+      <w:proofErr w:type="spellEnd"/>
+      <w:r>
+        <w:t xml:space="preserve">, </w:t>
+      </w:r>
+      <w:r>
+        <w:t>you give it a pointer to a timer structure,</w:t>
+      </w:r>
+      <w:r>
+        <w:t xml:space="preserve"> </w:t>
+      </w:r>
+      <w:r>
+        <w:t>specify the function want run</w:t>
+      </w:r>
+      <w:r>
+        <w:t xml:space="preserve">, provide an argument to the function (or NULL if you don't need it), and the timer type. There are four types of timer. The first two are one-shot timers while the last two </w:t>
+      </w:r>
+      <w:r>
+        <w:t xml:space="preserve">will </w:t>
+      </w:r>
+      <w:r>
+        <w:t>repeat:</w:t>
+      </w:r>
+    </w:p>
+    <w:p>
+      <w:pPr>
+        <w:autoSpaceDE w:val="0"/>
+        <w:autoSpaceDN w:val="0"/>
+        <w:adjustRightInd w:val="0"/>
+        <w:spacing w:after="0" w:line="240" w:lineRule="auto"/>
+        <w:ind w:left="720"/>
+        <w:rPr>
+          <w:rFonts w:ascii="Consolas" w:hAnsi="Consolas" w:cs="Consolas"/>
+          <w:sz w:val="20"/>
+          <w:szCs w:val="20"/>
+        </w:rPr>
+      </w:pPr>
+      <w:r>
+        <w:rPr>
+          <w:rFonts w:ascii="Consolas" w:hAnsi="Consolas" w:cs="Consolas"/>
           <w:i/>
+          <w:iCs/>
+          <w:color w:val="0000C0"/>
+          <w:sz w:val="20"/>
+          <w:szCs w:val="20"/>
+        </w:rPr>
+        <w:t>WICED_SECONDS_TIMER</w:t>
+      </w:r>
+    </w:p>
+    <w:p>
+      <w:pPr>
+        <w:autoSpaceDE w:val="0"/>
+        <w:autoSpaceDN w:val="0"/>
+        <w:adjustRightInd w:val="0"/>
+        <w:spacing w:after="0" w:line="240" w:lineRule="auto"/>
+        <w:ind w:left="720"/>
+        <w:rPr>
+          <w:rFonts w:ascii="Consolas" w:hAnsi="Consolas" w:cs="Consolas"/>
+          <w:sz w:val="20"/>
+          <w:szCs w:val="20"/>
+        </w:rPr>
+      </w:pPr>
+      <w:r>
+        <w:rPr>
+          <w:rFonts w:ascii="Consolas" w:hAnsi="Consolas" w:cs="Consolas"/>
+          <w:i/>
+          <w:iCs/>
+          <w:color w:val="0000C0"/>
+          <w:sz w:val="20"/>
+          <w:szCs w:val="20"/>
+        </w:rPr>
+        <w:t>WICED_MILLI_SECONDS_TIMER</w:t>
+      </w:r>
+      <w:r>
+        <w:rPr>
+          <w:rFonts w:ascii="Consolas" w:hAnsi="Consolas" w:cs="Consolas"/>
+          <w:color w:val="000000"/>
+          <w:sz w:val="20"/>
+          <w:szCs w:val="20"/>
+        </w:rPr>
+        <w:t xml:space="preserve"> </w:t>
+      </w:r>
+    </w:p>
+    <w:p>
+      <w:pPr>
+        <w:autoSpaceDE w:val="0"/>
+        <w:autoSpaceDN w:val="0"/>
+        <w:adjustRightInd w:val="0"/>
+        <w:spacing w:after="0" w:line="240" w:lineRule="auto"/>
+        <w:ind w:left="720"/>
+        <w:rPr>
+          <w:rFonts w:ascii="Consolas" w:hAnsi="Consolas" w:cs="Consolas"/>
+          <w:sz w:val="20"/>
+          <w:szCs w:val="20"/>
+        </w:rPr>
+      </w:pPr>
+      <w:r>
+        <w:rPr>
+          <w:rFonts w:ascii="Consolas" w:hAnsi="Consolas" w:cs="Consolas"/>
+          <w:i/>
+          <w:iCs/>
+          <w:color w:val="0000C0"/>
+          <w:sz w:val="20"/>
+          <w:szCs w:val="20"/>
+        </w:rPr>
+        <w:t>WICED_SECONDS_PERIODIC_TIMER</w:t>
+      </w:r>
+    </w:p>
+    <w:p>
+      <w:pPr>
+        <w:ind w:left="720"/>
+      </w:pPr>
+      <w:r>
+        <w:rPr>
+          <w:rFonts w:ascii="Consolas" w:hAnsi="Consolas" w:cs="Consolas"/>
+          <w:i/>
+          <w:iCs/>
+          <w:color w:val="0000C0"/>
+          <w:sz w:val="20"/>
+          <w:szCs w:val="20"/>
+        </w:rPr>
+        <w:t>WICED_MILLI_SECONDS_PERIODIC_TIMER</w:t>
+      </w:r>
+    </w:p>
+    <w:p>
+      <w:r>
+        <w:t>The function that you specify</w:t>
+      </w:r>
+      <w:r>
+        <w:t xml:space="preserve"> takes a single argument of </w:t>
+      </w:r>
+      <w:r>
+        <w:t>u</w:t>
+      </w:r>
+      <w:r>
+        <w:rPr>
+          <w:i/>
         </w:rPr>
         <w:t>int32_t</w:t>
       </w:r>
@@ -3530,7 +4150,13 @@
         <w:t>'</w:t>
       </w:r>
       <w:r>
-        <w:t>t require any arguments you can specify NULL in the timer initialization function</w:t>
+        <w:t xml:space="preserve">t require any arguments you can specify </w:t>
+      </w:r>
+      <w:r>
+        <w:t>0</w:t>
+      </w:r>
+      <w:r>
+        <w:t xml:space="preserve"> in the timer initialization function</w:t>
       </w:r>
       <w:r>
         <w:t xml:space="preserve">, but the function itself must still have the </w:t>
@@ -3545,18 +4171,53 @@
         <w:rPr>
           <w:i/>
         </w:rPr>
-        <w:t xml:space="preserve"> arg</w:t>
-      </w:r>
+        <w:t xml:space="preserve"> </w:t>
+      </w:r>
+      <w:proofErr w:type="spellStart"/>
+      <w:r>
+        <w:rPr>
+          <w:i/>
+        </w:rPr>
+        <w:t>arg</w:t>
+      </w:r>
+      <w:proofErr w:type="spellEnd"/>
       <w:r>
         <w:t xml:space="preserve"> argument in its definition.</w:t>
       </w:r>
     </w:p>
     <w:p>
       <w:r>
+        <w:t xml:space="preserve">Once you initialize the timer, you then start it using </w:t>
+      </w:r>
+      <w:proofErr w:type="spellStart"/>
+      <w:r>
+        <w:t>wiced_start_timer</w:t>
+      </w:r>
+      <w:proofErr w:type="spellEnd"/>
+      <w:r>
+        <w:t>. This function takes a pointer to the timer structure and the actual time interval for the timer (either in seconds or milliseconds depending on the timer chosen).</w:t>
+      </w:r>
+    </w:p>
+    <w:p>
+      <w:r>
         <w:rPr>
           <w:u w:val="single"/>
         </w:rPr>
-        <w:t>Note that there is a single execution of the function every time the timer expires rather than a continually executing thread so the function should NOT have a while(1) loop – it should just run and exit each time the timer calls it</w:t>
+        <w:t xml:space="preserve">Note that there is a single execution of the function every time the timer expires rather than a continually executing thread so the function should NOT have a </w:t>
+      </w:r>
+      <w:proofErr w:type="gramStart"/>
+      <w:r>
+        <w:rPr>
+          <w:u w:val="single"/>
+        </w:rPr>
+        <w:t>while(</w:t>
+      </w:r>
+      <w:proofErr w:type="gramEnd"/>
+      <w:r>
+        <w:rPr>
+          <w:u w:val="single"/>
+        </w:rPr>
+        <w:t>1) loop – it should just run and exit each time the timer calls it</w:t>
       </w:r>
       <w:r>
         <w:t>.</w:t>
@@ -3570,52 +4231,29 @@
         <w:sym w:font="Wingdings" w:char="F0E0"/>
       </w:r>
       <w:r>
-        <w:t>RTOS</w:t>
+        <w:t>Hardware Drivers</w:t>
       </w:r>
       <w:r>
         <w:sym w:font="Wingdings" w:char="F0E0"/>
       </w:r>
       <w:r>
-        <w:t>RTOS Timers.</w:t>
-      </w:r>
-      <w:r>
-        <w:t xml:space="preserve"> Note that the create function is documented under </w:t>
-      </w:r>
-      <w:r>
-        <w:t>"</w:t>
-      </w:r>
-      <w:r>
-        <w:t>Threads</w:t>
-      </w:r>
-      <w:r>
-        <w:t>"</w:t>
-      </w:r>
-      <w:r>
-        <w:t xml:space="preserve"> rather than under </w:t>
-      </w:r>
-      <w:r>
-        <w:t>"</w:t>
-      </w:r>
-      <w:r>
-        <w:t>RTOS timers</w:t>
-      </w:r>
-      <w:r>
-        <w:t>"</w:t>
-      </w:r>
-      <w:r>
-        <w:t>.</w:t>
-      </w:r>
-    </w:p>
-    <w:p>
-      <w:r>
-        <w:rPr>
-          <w:noProof/>
-        </w:rPr>
+        <w:t>Timer Management Services.</w:t>
+      </w:r>
+    </w:p>
+    <w:p>
+      <w:pPr>
+        <w:jc w:val="center"/>
+      </w:pPr>
+      <w:r>
+        <w:rPr>
+          <w:noProof/>
+        </w:rPr>
+        <w:lastRenderedPageBreak/>
         <w:drawing>
-          <wp:inline distT="0" distB="0" distL="0" distR="0" wp14:anchorId="6544AEF1" wp14:editId="447C9613">
-            <wp:extent cx="5943600" cy="3255010"/>
-            <wp:effectExtent l="0" t="0" r="0" b="2540"/>
-            <wp:docPr id="18" name="Picture 18"/>
+          <wp:inline distT="0" distB="0" distL="0" distR="0" wp14:anchorId="423AA4D7" wp14:editId="2E5C43D6">
+            <wp:extent cx="5377235" cy="4451230"/>
+            <wp:effectExtent l="0" t="0" r="0" b="6985"/>
+            <wp:docPr id="2" name="Picture 2"/>
             <wp:cNvGraphicFramePr>
               <a:graphicFrameLocks xmlns:a="http://schemas.openxmlformats.org/drawingml/2006/main" noChangeAspect="1"/>
             </wp:cNvGraphicFramePr>
@@ -3626,20 +4264,27 @@
                     <pic:cNvPr id="1" name=""/>
                     <pic:cNvPicPr/>
                   </pic:nvPicPr>
-                  <pic:blipFill>
+                  <pic:blipFill rotWithShape="1">
                     <a:blip r:embed="rId17"/>
-                    <a:stretch>
-                      <a:fillRect/>
-                    </a:stretch>
+                    <a:srcRect t="11622"/>
+                    <a:stretch/>
                   </pic:blipFill>
-                  <pic:spPr>
+                  <pic:spPr bwMode="auto">
                     <a:xfrm>
                       <a:off x="0" y="0"/>
-                      <a:ext cx="5943600" cy="3255010"/>
+                      <a:ext cx="5377235" cy="4451230"/>
                     </a:xfrm>
                     <a:prstGeom prst="rect">
                       <a:avLst/>
                     </a:prstGeom>
+                    <a:ln>
+                      <a:noFill/>
+                    </a:ln>
+                    <a:extLst>
+                      <a:ext uri="{53640926-AAD7-44D8-BBD7-CCE9431645EC}">
+                        <a14:shadowObscured xmlns:a14="http://schemas.microsoft.com/office/drawing/2010/main"/>
+                      </a:ext>
+                    </a:extLst>
                   </pic:spPr>
                 </pic:pic>
               </a:graphicData>
@@ -3647,18 +4292,6 @@
           </wp:inline>
         </w:drawing>
       </w:r>
-    </w:p>
-    <w:p>
-      <w:pPr>
-        <w:rPr>
-          <w:rFonts w:eastAsia="Times New Roman"/>
-          <w:b/>
-          <w:bCs/>
-          <w:color w:val="1F4E79" w:themeColor="accent1" w:themeShade="80"/>
-          <w:sz w:val="28"/>
-          <w:szCs w:val="28"/>
-        </w:rPr>
-      </w:pPr>
       <w:r>
         <w:br w:type="page"/>
       </w:r>
@@ -3667,26 +4300,26 @@
       <w:pPr>
         <w:pStyle w:val="Heading1"/>
       </w:pPr>
-      <w:bookmarkStart w:id="17" w:name="_Toc492550434"/>
-      <w:bookmarkStart w:id="18" w:name="_Toc514928742"/>
+      <w:bookmarkStart w:id="16" w:name="_Toc492550434"/>
+      <w:bookmarkStart w:id="17" w:name="_Toc514928742"/>
       <w:r>
         <w:lastRenderedPageBreak/>
         <w:t>Exercise(s)</w:t>
       </w:r>
+      <w:bookmarkEnd w:id="16"/>
       <w:bookmarkEnd w:id="17"/>
+    </w:p>
+    <w:p>
+      <w:pPr>
+        <w:pStyle w:val="Exercise"/>
+      </w:pPr>
+      <w:bookmarkStart w:id="18" w:name="_Toc492550436"/>
+      <w:bookmarkStart w:id="19" w:name="_Toc514928743"/>
+      <w:r>
+        <w:t>Semaphore</w:t>
+      </w:r>
       <w:bookmarkEnd w:id="18"/>
-    </w:p>
-    <w:p>
-      <w:pPr>
-        <w:pStyle w:val="Exercise"/>
-      </w:pPr>
-      <w:bookmarkStart w:id="19" w:name="_Toc492550436"/>
-      <w:bookmarkStart w:id="20" w:name="_Toc514928743"/>
-      <w:r>
-        <w:t>Semaphore</w:t>
-      </w:r>
       <w:bookmarkEnd w:id="19"/>
-      <w:bookmarkEnd w:id="20"/>
     </w:p>
     <w:p>
       <w:r>
@@ -3760,7 +4393,15 @@
         <w:t xml:space="preserve">_semaphore. </w:t>
       </w:r>
       <w:r>
-        <w:t>Rename the C file, modify the makefile as needed and create a make target.</w:t>
+        <w:t xml:space="preserve">Rename the C file, modify the </w:t>
+      </w:r>
+      <w:proofErr w:type="spellStart"/>
+      <w:r>
+        <w:t>makefile</w:t>
+      </w:r>
+      <w:proofErr w:type="spellEnd"/>
+      <w:r>
+        <w:t xml:space="preserve"> as needed and create a make target.</w:t>
       </w:r>
     </w:p>
     <w:p>
@@ -3905,7 +4546,15 @@
         <w:t>Hint: Use WICED_WAIT_FOREVER so that the thread will wait until the button is pressed.</w:t>
       </w:r>
       <w:r>
-        <w:t xml:space="preserve"> The definition for this can be found at the top of wiced_rtos.h.</w:t>
+        <w:t xml:space="preserve"> The definition for this can be found at the top of </w:t>
+      </w:r>
+      <w:proofErr w:type="spellStart"/>
+      <w:r>
+        <w:t>wiced_rtos.h</w:t>
+      </w:r>
+      <w:proofErr w:type="spellEnd"/>
+      <w:r>
+        <w:t>.</w:t>
       </w:r>
     </w:p>
     <w:p>
@@ -3929,14 +4578,30 @@
       <w:r>
         <w:t xml:space="preserve">Do you need </w:t>
       </w:r>
+      <w:proofErr w:type="spellStart"/>
       <w:r>
         <w:rPr>
           <w:i/>
         </w:rPr>
-        <w:t>wiced_rtos_delay_millisecon</w:t>
-      </w:r>
-      <w:r>
-        <w:t>ds() in the LED thread? Why or why not?</w:t>
+        <w:t>wiced_rtos_delay_</w:t>
+      </w:r>
+      <w:proofErr w:type="gramStart"/>
+      <w:r>
+        <w:rPr>
+          <w:i/>
+        </w:rPr>
+        <w:t>millisecon</w:t>
+      </w:r>
+      <w:r>
+        <w:t>ds</w:t>
+      </w:r>
+      <w:proofErr w:type="spellEnd"/>
+      <w:r>
+        <w:t>(</w:t>
+      </w:r>
+      <w:proofErr w:type="gramEnd"/>
+      <w:r>
+        <w:t>) in the LED thread? Why or why not?</w:t>
       </w:r>
     </w:p>
     <w:p>
@@ -3961,16 +4626,16 @@
       <w:pPr>
         <w:pStyle w:val="Exercise"/>
       </w:pPr>
-      <w:bookmarkStart w:id="21" w:name="_Toc492550437"/>
-      <w:bookmarkStart w:id="22" w:name="_Toc514928744"/>
+      <w:bookmarkStart w:id="20" w:name="_Toc492550437"/>
+      <w:bookmarkStart w:id="21" w:name="_Toc514928744"/>
       <w:r>
         <w:t>(Advanced) M</w:t>
       </w:r>
       <w:r>
         <w:t>utex</w:t>
       </w:r>
+      <w:bookmarkEnd w:id="20"/>
       <w:bookmarkEnd w:id="21"/>
-      <w:bookmarkEnd w:id="22"/>
       <w:r>
         <w:t xml:space="preserve"> </w:t>
       </w:r>
@@ -4035,7 +4700,15 @@
         <w:t>02</w:t>
       </w:r>
       <w:r>
-        <w:t>_mutex. Rename the C file, modify the makefile as needed and create a make target.</w:t>
+        <w:t xml:space="preserve">_mutex. Rename the C file, modify the </w:t>
+      </w:r>
+      <w:proofErr w:type="spellStart"/>
+      <w:r>
+        <w:t>makefile</w:t>
+      </w:r>
+      <w:proofErr w:type="spellEnd"/>
+      <w:r>
+        <w:t xml:space="preserve"> as needed and create a make target.</w:t>
       </w:r>
     </w:p>
     <w:p>
@@ -4106,6 +4779,7 @@
         </w:rPr>
         <w:t xml:space="preserve"> </w:t>
       </w:r>
+      <w:proofErr w:type="spellStart"/>
       <w:r>
         <w:rPr>
           <w:rFonts w:ascii="Consolas" w:hAnsi="Consolas" w:cs="Consolas"/>
@@ -4115,15 +4789,28 @@
           <w:sz w:val="16"/>
           <w:szCs w:val="20"/>
         </w:rPr>
-        <w:t>led_control</w:t>
-      </w:r>
-      <w:r>
-        <w:rPr>
-          <w:rFonts w:ascii="Consolas" w:hAnsi="Consolas" w:cs="Consolas"/>
+        <w:t>led_</w:t>
+      </w:r>
+      <w:proofErr w:type="gramStart"/>
+      <w:r>
+        <w:rPr>
+          <w:rFonts w:ascii="Consolas" w:hAnsi="Consolas" w:cs="Consolas"/>
+          <w:b/>
+          <w:bCs/>
           <w:color w:val="000000"/>
           <w:sz w:val="16"/>
           <w:szCs w:val="20"/>
         </w:rPr>
+        <w:t>control</w:t>
+      </w:r>
+      <w:proofErr w:type="spellEnd"/>
+      <w:r>
+        <w:rPr>
+          <w:rFonts w:ascii="Consolas" w:hAnsi="Consolas" w:cs="Consolas"/>
+          <w:color w:val="000000"/>
+          <w:sz w:val="16"/>
+          <w:szCs w:val="20"/>
+        </w:rPr>
         <w:t xml:space="preserve">( </w:t>
       </w:r>
       <w:r>
@@ -4133,7 +4820,17 @@
           <w:sz w:val="16"/>
           <w:szCs w:val="20"/>
         </w:rPr>
-        <w:t>uint32_t</w:t>
+        <w:t>uint</w:t>
+      </w:r>
+      <w:proofErr w:type="gramEnd"/>
+      <w:r>
+        <w:rPr>
+          <w:rFonts w:ascii="Consolas" w:hAnsi="Consolas" w:cs="Consolas"/>
+          <w:color w:val="005032"/>
+          <w:sz w:val="16"/>
+          <w:szCs w:val="20"/>
+        </w:rPr>
+        <w:t>32_t</w:t>
       </w:r>
       <w:r>
         <w:rPr>
@@ -4142,7 +4839,27 @@
           <w:sz w:val="16"/>
           <w:szCs w:val="20"/>
         </w:rPr>
-        <w:t xml:space="preserve"> arg )</w:t>
+        <w:t xml:space="preserve"> </w:t>
+      </w:r>
+      <w:proofErr w:type="spellStart"/>
+      <w:r>
+        <w:rPr>
+          <w:rFonts w:ascii="Consolas" w:hAnsi="Consolas" w:cs="Consolas"/>
+          <w:color w:val="000000"/>
+          <w:sz w:val="16"/>
+          <w:szCs w:val="20"/>
+        </w:rPr>
+        <w:t>arg</w:t>
+      </w:r>
+      <w:proofErr w:type="spellEnd"/>
+      <w:r>
+        <w:rPr>
+          <w:rFonts w:ascii="Consolas" w:hAnsi="Consolas" w:cs="Consolas"/>
+          <w:color w:val="000000"/>
+          <w:sz w:val="16"/>
+          <w:szCs w:val="20"/>
+        </w:rPr>
+        <w:t xml:space="preserve"> )</w:t>
       </w:r>
     </w:p>
     <w:p>
@@ -4245,6 +4962,7 @@
         </w:rPr>
         <w:t xml:space="preserve">    </w:t>
       </w:r>
+      <w:proofErr w:type="gramStart"/>
       <w:r>
         <w:rPr>
           <w:rFonts w:ascii="Consolas" w:hAnsi="Consolas" w:cs="Consolas"/>
@@ -4263,7 +4981,17 @@
           <w:sz w:val="16"/>
           <w:szCs w:val="20"/>
         </w:rPr>
-        <w:t>(;;)</w:t>
+        <w:t>(</w:t>
+      </w:r>
+      <w:proofErr w:type="gramEnd"/>
+      <w:r>
+        <w:rPr>
+          <w:rFonts w:ascii="Consolas" w:hAnsi="Consolas" w:cs="Consolas"/>
+          <w:color w:val="000000"/>
+          <w:sz w:val="16"/>
+          <w:szCs w:val="20"/>
+        </w:rPr>
+        <w:t>;;)</w:t>
       </w:r>
     </w:p>
     <w:p>
@@ -4344,6 +5072,7 @@
         </w:rPr>
         <w:t xml:space="preserve">        </w:t>
       </w:r>
+      <w:proofErr w:type="gramStart"/>
       <w:r>
         <w:rPr>
           <w:rFonts w:ascii="Consolas" w:hAnsi="Consolas" w:cs="Consolas"/>
@@ -4362,7 +5091,37 @@
           <w:sz w:val="16"/>
           <w:szCs w:val="20"/>
         </w:rPr>
-        <w:t>(0 == wiced_hal_gpio_get_pin_input_status( WICED_GPIO_PIN_BUTTON_1 ))</w:t>
+        <w:t>(</w:t>
+      </w:r>
+      <w:proofErr w:type="gramEnd"/>
+      <w:r>
+        <w:rPr>
+          <w:rFonts w:ascii="Consolas" w:hAnsi="Consolas" w:cs="Consolas"/>
+          <w:color w:val="000000"/>
+          <w:sz w:val="16"/>
+          <w:szCs w:val="20"/>
+        </w:rPr>
+        <w:t xml:space="preserve">0 == </w:t>
+      </w:r>
+      <w:proofErr w:type="spellStart"/>
+      <w:r>
+        <w:rPr>
+          <w:rFonts w:ascii="Consolas" w:hAnsi="Consolas" w:cs="Consolas"/>
+          <w:color w:val="000000"/>
+          <w:sz w:val="16"/>
+          <w:szCs w:val="20"/>
+        </w:rPr>
+        <w:t>wiced_hal_gpio_get_pin_input_status</w:t>
+      </w:r>
+      <w:proofErr w:type="spellEnd"/>
+      <w:r>
+        <w:rPr>
+          <w:rFonts w:ascii="Consolas" w:hAnsi="Consolas" w:cs="Consolas"/>
+          <w:color w:val="000000"/>
+          <w:sz w:val="16"/>
+          <w:szCs w:val="20"/>
+        </w:rPr>
+        <w:t>( WICED_GPIO_PIN_BUTTON_1 ))</w:t>
       </w:r>
     </w:p>
     <w:p>
@@ -4408,7 +5167,47 @@
           <w:sz w:val="16"/>
           <w:szCs w:val="20"/>
         </w:rPr>
-        <w:t xml:space="preserve">            led = wiced_hal_gpio_get_pin_output( WICED_GPIO_PIN_LED_1 );</w:t>
+        <w:t xml:space="preserve">            led = </w:t>
+      </w:r>
+      <w:proofErr w:type="spellStart"/>
+      <w:r>
+        <w:rPr>
+          <w:rFonts w:ascii="Consolas" w:hAnsi="Consolas" w:cs="Consolas"/>
+          <w:color w:val="000000"/>
+          <w:sz w:val="16"/>
+          <w:szCs w:val="20"/>
+        </w:rPr>
+        <w:t>wiced_hal_gpio_get_pin_</w:t>
+      </w:r>
+      <w:proofErr w:type="gramStart"/>
+      <w:r>
+        <w:rPr>
+          <w:rFonts w:ascii="Consolas" w:hAnsi="Consolas" w:cs="Consolas"/>
+          <w:color w:val="000000"/>
+          <w:sz w:val="16"/>
+          <w:szCs w:val="20"/>
+        </w:rPr>
+        <w:t>output</w:t>
+      </w:r>
+      <w:proofErr w:type="spellEnd"/>
+      <w:r>
+        <w:rPr>
+          <w:rFonts w:ascii="Consolas" w:hAnsi="Consolas" w:cs="Consolas"/>
+          <w:color w:val="000000"/>
+          <w:sz w:val="16"/>
+          <w:szCs w:val="20"/>
+        </w:rPr>
+        <w:t>( WICED</w:t>
+      </w:r>
+      <w:proofErr w:type="gramEnd"/>
+      <w:r>
+        <w:rPr>
+          <w:rFonts w:ascii="Consolas" w:hAnsi="Consolas" w:cs="Consolas"/>
+          <w:color w:val="000000"/>
+          <w:sz w:val="16"/>
+          <w:szCs w:val="20"/>
+        </w:rPr>
+        <w:t>_GPIO_PIN_LED_1 );</w:t>
       </w:r>
     </w:p>
     <w:p>
@@ -4431,7 +5230,47 @@
           <w:sz w:val="16"/>
           <w:szCs w:val="20"/>
         </w:rPr>
-        <w:t xml:space="preserve">            wiced_hal_gpio_set_pin_output( WICED_GPIO_PIN_LED_1, ! led );</w:t>
+        <w:t xml:space="preserve">            </w:t>
+      </w:r>
+      <w:proofErr w:type="spellStart"/>
+      <w:r>
+        <w:rPr>
+          <w:rFonts w:ascii="Consolas" w:hAnsi="Consolas" w:cs="Consolas"/>
+          <w:color w:val="000000"/>
+          <w:sz w:val="16"/>
+          <w:szCs w:val="20"/>
+        </w:rPr>
+        <w:t>wiced_hal_gpio_set_pin_</w:t>
+      </w:r>
+      <w:proofErr w:type="gramStart"/>
+      <w:r>
+        <w:rPr>
+          <w:rFonts w:ascii="Consolas" w:hAnsi="Consolas" w:cs="Consolas"/>
+          <w:color w:val="000000"/>
+          <w:sz w:val="16"/>
+          <w:szCs w:val="20"/>
+        </w:rPr>
+        <w:t>output</w:t>
+      </w:r>
+      <w:proofErr w:type="spellEnd"/>
+      <w:r>
+        <w:rPr>
+          <w:rFonts w:ascii="Consolas" w:hAnsi="Consolas" w:cs="Consolas"/>
+          <w:color w:val="000000"/>
+          <w:sz w:val="16"/>
+          <w:szCs w:val="20"/>
+        </w:rPr>
+        <w:t>( WICED</w:t>
+      </w:r>
+      <w:proofErr w:type="gramEnd"/>
+      <w:r>
+        <w:rPr>
+          <w:rFonts w:ascii="Consolas" w:hAnsi="Consolas" w:cs="Consolas"/>
+          <w:color w:val="000000"/>
+          <w:sz w:val="16"/>
+          <w:szCs w:val="20"/>
+        </w:rPr>
+        <w:t>_GPIO_PIN_LED_1, ! led );</w:t>
       </w:r>
     </w:p>
     <w:p>
@@ -4486,7 +5325,27 @@
           <w:sz w:val="16"/>
           <w:szCs w:val="20"/>
         </w:rPr>
-        <w:t>/* Send the thread to sleep for a period of time */</w:t>
+        <w:t xml:space="preserve">/* Send the thread to sleep for </w:t>
+      </w:r>
+      <w:proofErr w:type="gramStart"/>
+      <w:r>
+        <w:rPr>
+          <w:rFonts w:ascii="Consolas" w:hAnsi="Consolas" w:cs="Consolas"/>
+          <w:color w:val="3F7F5F"/>
+          <w:sz w:val="16"/>
+          <w:szCs w:val="20"/>
+        </w:rPr>
+        <w:t>a period of time</w:t>
+      </w:r>
+      <w:proofErr w:type="gramEnd"/>
+      <w:r>
+        <w:rPr>
+          <w:rFonts w:ascii="Consolas" w:hAnsi="Consolas" w:cs="Consolas"/>
+          <w:color w:val="3F7F5F"/>
+          <w:sz w:val="16"/>
+          <w:szCs w:val="20"/>
+        </w:rPr>
+        <w:t xml:space="preserve"> */</w:t>
       </w:r>
     </w:p>
     <w:p>
@@ -4509,7 +5368,47 @@
           <w:sz w:val="16"/>
           <w:szCs w:val="20"/>
         </w:rPr>
-        <w:t xml:space="preserve">            wiced_rtos_delay_milliseconds( THREAD_DELAY_IN_MS, </w:t>
+        <w:t xml:space="preserve">            </w:t>
+      </w:r>
+      <w:proofErr w:type="spellStart"/>
+      <w:r>
+        <w:rPr>
+          <w:rFonts w:ascii="Consolas" w:hAnsi="Consolas" w:cs="Consolas"/>
+          <w:color w:val="000000"/>
+          <w:sz w:val="16"/>
+          <w:szCs w:val="20"/>
+        </w:rPr>
+        <w:t>wiced_rtos_delay_</w:t>
+      </w:r>
+      <w:proofErr w:type="gramStart"/>
+      <w:r>
+        <w:rPr>
+          <w:rFonts w:ascii="Consolas" w:hAnsi="Consolas" w:cs="Consolas"/>
+          <w:color w:val="000000"/>
+          <w:sz w:val="16"/>
+          <w:szCs w:val="20"/>
+        </w:rPr>
+        <w:t>milliseconds</w:t>
+      </w:r>
+      <w:proofErr w:type="spellEnd"/>
+      <w:r>
+        <w:rPr>
+          <w:rFonts w:ascii="Consolas" w:hAnsi="Consolas" w:cs="Consolas"/>
+          <w:color w:val="000000"/>
+          <w:sz w:val="16"/>
+          <w:szCs w:val="20"/>
+        </w:rPr>
+        <w:t>( THREAD</w:t>
+      </w:r>
+      <w:proofErr w:type="gramEnd"/>
+      <w:r>
+        <w:rPr>
+          <w:rFonts w:ascii="Consolas" w:hAnsi="Consolas" w:cs="Consolas"/>
+          <w:color w:val="000000"/>
+          <w:sz w:val="16"/>
+          <w:szCs w:val="20"/>
+        </w:rPr>
+        <w:t xml:space="preserve">_DELAY_IN_MS, </w:t>
       </w:r>
       <w:r>
         <w:rPr>
@@ -4607,7 +5506,47 @@
           <w:sz w:val="16"/>
           <w:szCs w:val="20"/>
         </w:rPr>
-        <w:t xml:space="preserve">        wiced_rtos_delay_milliseconds( 1, </w:t>
+        <w:t xml:space="preserve">        </w:t>
+      </w:r>
+      <w:proofErr w:type="spellStart"/>
+      <w:r>
+        <w:rPr>
+          <w:rFonts w:ascii="Consolas" w:hAnsi="Consolas" w:cs="Consolas"/>
+          <w:color w:val="000000"/>
+          <w:sz w:val="16"/>
+          <w:szCs w:val="20"/>
+        </w:rPr>
+        <w:t>wiced_rtos_delay_</w:t>
+      </w:r>
+      <w:proofErr w:type="gramStart"/>
+      <w:r>
+        <w:rPr>
+          <w:rFonts w:ascii="Consolas" w:hAnsi="Consolas" w:cs="Consolas"/>
+          <w:color w:val="000000"/>
+          <w:sz w:val="16"/>
+          <w:szCs w:val="20"/>
+        </w:rPr>
+        <w:t>milliseconds</w:t>
+      </w:r>
+      <w:proofErr w:type="spellEnd"/>
+      <w:r>
+        <w:rPr>
+          <w:rFonts w:ascii="Consolas" w:hAnsi="Consolas" w:cs="Consolas"/>
+          <w:color w:val="000000"/>
+          <w:sz w:val="16"/>
+          <w:szCs w:val="20"/>
+        </w:rPr>
+        <w:t>( 1</w:t>
+      </w:r>
+      <w:proofErr w:type="gramEnd"/>
+      <w:r>
+        <w:rPr>
+          <w:rFonts w:ascii="Consolas" w:hAnsi="Consolas" w:cs="Consolas"/>
+          <w:color w:val="000000"/>
+          <w:sz w:val="16"/>
+          <w:szCs w:val="20"/>
+        </w:rPr>
+        <w:t xml:space="preserve">, </w:t>
       </w:r>
       <w:r>
         <w:rPr>
@@ -4846,16 +5785,16 @@
       <w:pPr>
         <w:pStyle w:val="Exercise"/>
       </w:pPr>
-      <w:bookmarkStart w:id="23" w:name="_Toc492550438"/>
-      <w:bookmarkStart w:id="24" w:name="_Toc514928745"/>
+      <w:bookmarkStart w:id="22" w:name="_Toc492550438"/>
+      <w:bookmarkStart w:id="23" w:name="_Toc514928745"/>
       <w:r>
         <w:t xml:space="preserve">(Advanced) </w:t>
       </w:r>
       <w:r>
         <w:t>Queues</w:t>
       </w:r>
+      <w:bookmarkEnd w:id="22"/>
       <w:bookmarkEnd w:id="23"/>
-      <w:bookmarkEnd w:id="24"/>
     </w:p>
     <w:p>
       <w:r>
@@ -4902,7 +5841,15 @@
         <w:t xml:space="preserve">_queue. </w:t>
       </w:r>
       <w:r>
-        <w:t>Rename the C file, modify the makefile as needed and create a make target.</w:t>
+        <w:t xml:space="preserve">Rename the C file, modify the </w:t>
+      </w:r>
+      <w:proofErr w:type="spellStart"/>
+      <w:r>
+        <w:t>makefile</w:t>
+      </w:r>
+      <w:proofErr w:type="spellEnd"/>
+      <w:r>
+        <w:t xml:space="preserve"> as needed and create a make target.</w:t>
       </w:r>
     </w:p>
     <w:p>
@@ -4972,15 +5919,23 @@
         <w:t>Program your project to the board. Press the button a few times to see how the number of blinks is increased with each press.</w:t>
       </w:r>
       <w:r>
-        <w:t xml:space="preserve"> Note that you can press the button while it is currently blinking and the new press will be added to the queue (provided that the queue is large enough).</w:t>
+        <w:t xml:space="preserve"> Note that you can press the button while it is currently </w:t>
+      </w:r>
+      <w:proofErr w:type="gramStart"/>
+      <w:r>
+        <w:t>blinking</w:t>
+      </w:r>
+      <w:proofErr w:type="gramEnd"/>
+      <w:r>
+        <w:t xml:space="preserve"> and the new press will be added to the queue (provided that the queue is large enough).</w:t>
       </w:r>
     </w:p>
     <w:p>
       <w:pPr>
         <w:pStyle w:val="Exercise"/>
       </w:pPr>
-      <w:bookmarkStart w:id="25" w:name="_Toc492550439"/>
-      <w:bookmarkStart w:id="26" w:name="_Toc514928746"/>
+      <w:bookmarkStart w:id="24" w:name="_Toc492550439"/>
+      <w:bookmarkStart w:id="25" w:name="_Toc514928746"/>
       <w:r>
         <w:t>(A</w:t>
       </w:r>
@@ -4990,8 +5945,8 @@
       <w:r>
         <w:t>Timers</w:t>
       </w:r>
+      <w:bookmarkEnd w:id="24"/>
       <w:bookmarkEnd w:id="25"/>
-      <w:bookmarkEnd w:id="26"/>
     </w:p>
     <w:p>
       <w:r>
@@ -5032,7 +5987,15 @@
         <w:t xml:space="preserve">_timer.  </w:t>
       </w:r>
       <w:r>
-        <w:t>Rename the C file, modify the makefile as needed and create a make target.</w:t>
+        <w:t xml:space="preserve">Rename the C file, modify the </w:t>
+      </w:r>
+      <w:proofErr w:type="spellStart"/>
+      <w:r>
+        <w:t>makefile</w:t>
+      </w:r>
+      <w:proofErr w:type="spellEnd"/>
+      <w:r>
+        <w:t xml:space="preserve"> as needed and create a make target.</w:t>
       </w:r>
     </w:p>
     <w:p>
@@ -5045,24 +6008,55 @@
         <w:spacing w:after="120"/>
       </w:pPr>
       <w:r>
+        <w:t xml:space="preserve">Add an include for </w:t>
+      </w:r>
+      <w:proofErr w:type="spellStart"/>
+      <w:r>
+        <w:t>wiced_timer.h</w:t>
+      </w:r>
+      <w:proofErr w:type="spellEnd"/>
+      <w:r>
+        <w:t>.</w:t>
+      </w:r>
+    </w:p>
+    <w:p>
+      <w:pPr>
+        <w:pStyle w:val="ListParagraph"/>
+        <w:numPr>
+          <w:ilvl w:val="0"/>
+          <w:numId w:val="35"/>
+        </w:numPr>
+        <w:spacing w:after="120"/>
+      </w:pPr>
+      <w:r>
         <w:lastRenderedPageBreak/>
         <w:t xml:space="preserve">Update the LED thread function so that it is just a simple function to toggle the LED with no </w:t>
       </w:r>
+      <w:proofErr w:type="gramStart"/>
       <w:r>
         <w:rPr>
           <w:i/>
         </w:rPr>
-        <w:t>while(1)</w:t>
+        <w:t>while(</w:t>
+      </w:r>
+      <w:proofErr w:type="gramEnd"/>
+      <w:r>
+        <w:rPr>
+          <w:i/>
+        </w:rPr>
+        <w:t>1)</w:t>
       </w:r>
       <w:r>
         <w:t xml:space="preserve"> loop and no </w:t>
       </w:r>
+      <w:proofErr w:type="spellStart"/>
       <w:r>
         <w:rPr>
           <w:i/>
         </w:rPr>
         <w:t>wiced_rtos_delay_milliseconds</w:t>
       </w:r>
+      <w:proofErr w:type="spellEnd"/>
       <w:r>
         <w:rPr>
           <w:i/>
@@ -5071,6 +6065,31 @@
       </w:r>
       <w:r>
         <w:t>.</w:t>
+      </w:r>
+    </w:p>
+    <w:p>
+      <w:pPr>
+        <w:pStyle w:val="ListParagraph"/>
+        <w:numPr>
+          <w:ilvl w:val="0"/>
+          <w:numId w:val="35"/>
+        </w:numPr>
+        <w:spacing w:after="120"/>
+      </w:pPr>
+      <w:r>
+        <w:t xml:space="preserve">Remove the thread creation function call and instead </w:t>
+      </w:r>
+      <w:r>
+        <w:t>initialize</w:t>
+      </w:r>
+      <w:r>
+        <w:t xml:space="preserve"> and start</w:t>
+      </w:r>
+      <w:r>
+        <w:t xml:space="preserve"> a</w:t>
+      </w:r>
+      <w:r>
+        <w:t xml:space="preserve"> timer that will call the LED function every 250ms.</w:t>
       </w:r>
     </w:p>
     <w:p>
@@ -5083,8 +6102,34 @@
         <w:spacing w:after="120"/>
       </w:pPr>
       <w:r>
-        <w:t>Note: the argument to the function should be of type int32_t instead of uint32_t. Make sure you change it in both the function prototype and the function itself.</w:t>
-      </w:r>
+        <w:t xml:space="preserve">Hint: Don't forget to declare a timer structure of type </w:t>
+      </w:r>
+      <w:proofErr w:type="spellStart"/>
+      <w:r>
+        <w:t>wiced_timer_t</w:t>
+      </w:r>
+      <w:proofErr w:type="spellEnd"/>
+      <w:r>
+        <w:t xml:space="preserve"> to use in the </w:t>
+      </w:r>
+      <w:proofErr w:type="spellStart"/>
+      <w:r>
+        <w:t>wiced_init_timer</w:t>
+      </w:r>
+      <w:proofErr w:type="spellEnd"/>
+      <w:r>
+        <w:t xml:space="preserve"> and </w:t>
+      </w:r>
+      <w:proofErr w:type="spellStart"/>
+      <w:r>
+        <w:t>wiced_start_timer</w:t>
+      </w:r>
+      <w:proofErr w:type="spellEnd"/>
+      <w:r>
+        <w:t xml:space="preserve"> functions.</w:t>
+      </w:r>
+      <w:bookmarkStart w:id="26" w:name="_GoBack"/>
+      <w:bookmarkEnd w:id="26"/>
     </w:p>
     <w:p>
       <w:pPr>
@@ -5096,34 +6141,6 @@
         <w:spacing w:after="120"/>
       </w:pPr>
       <w:r>
-        <w:t xml:space="preserve">Remove the thread creation function call and instead </w:t>
-      </w:r>
-      <w:r>
-        <w:t>create</w:t>
-      </w:r>
-      <w:r>
-        <w:t xml:space="preserve">, </w:t>
-      </w:r>
-      <w:r>
-        <w:t>setup</w:t>
-      </w:r>
-      <w:r>
-        <w:t>, and start</w:t>
-      </w:r>
-      <w:r>
-        <w:t xml:space="preserve"> an RTOS timer that will call the LED function every 250ms.</w:t>
-      </w:r>
-    </w:p>
-    <w:p>
-      <w:pPr>
-        <w:pStyle w:val="ListParagraph"/>
-        <w:numPr>
-          <w:ilvl w:val="0"/>
-          <w:numId w:val="35"/>
-        </w:numPr>
-        <w:spacing w:after="120"/>
-      </w:pPr>
-      <w:r>
         <w:t>Program your project to the board.</w:t>
       </w:r>
     </w:p>
@@ -5154,11 +6171,19 @@
       <w:r>
         <w:t xml:space="preserve">t remove the </w:t>
       </w:r>
+      <w:proofErr w:type="gramStart"/>
       <w:r>
         <w:rPr>
           <w:i/>
         </w:rPr>
-        <w:t>while(1)</w:t>
+        <w:t>while(</w:t>
+      </w:r>
+      <w:proofErr w:type="gramEnd"/>
+      <w:r>
+        <w:rPr>
+          <w:i/>
+        </w:rPr>
+        <w:t>1)</w:t>
       </w:r>
       <w:r>
         <w:t xml:space="preserve"> loop from the function that blinks the LED? Why?</w:t>
@@ -5263,9 +6288,16 @@
             <w:tcW w:w="2001" w:type="dxa"/>
           </w:tcPr>
           <w:p>
+            <w:proofErr w:type="spellStart"/>
+            <w:proofErr w:type="gramStart"/>
             <w:r>
-              <w:t>snip.thraed_monitor</w:t>
+              <w:t>snip.thraed</w:t>
             </w:r>
+            <w:proofErr w:type="gramEnd"/>
+            <w:r>
+              <w:t>_monitor</w:t>
+            </w:r>
+            <w:proofErr w:type="spellEnd"/>
           </w:p>
         </w:tc>
         <w:tc>
@@ -5288,9 +6320,16 @@
             <w:tcW w:w="2001" w:type="dxa"/>
           </w:tcPr>
           <w:p>
+            <w:proofErr w:type="spellStart"/>
+            <w:proofErr w:type="gramStart"/>
             <w:r>
-              <w:t>snip.stack_overflow</w:t>
+              <w:t>snip.stack</w:t>
             </w:r>
+            <w:proofErr w:type="gramEnd"/>
+            <w:r>
+              <w:t>_overflow</w:t>
+            </w:r>
+            <w:proofErr w:type="spellEnd"/>
           </w:p>
         </w:tc>
         <w:tc>
@@ -5323,6 +6362,11 @@
       </w:r>
     </w:p>
     <w:p/>
+    <w:p>
+      <w:r>
+        <w:br w:type="page"/>
+      </w:r>
+    </w:p>
     <w:p/>
     <w:sectPr>
       <w:headerReference w:type="default" r:id="rId18"/>
@@ -5419,14 +6463,27 @@
             <w:r>
               <w:t xml:space="preserve"> of </w:t>
             </w:r>
-            <w:fldSimple w:instr=" NUMPAGES  ">
-              <w:r>
-                <w:rPr>
-                  <w:noProof/>
-                </w:rPr>
-                <w:t>14</w:t>
-              </w:r>
-            </w:fldSimple>
+            <w:r>
+              <w:fldChar w:fldCharType="begin"/>
+            </w:r>
+            <w:r>
+              <w:instrText xml:space="preserve"> NUMPAGES  </w:instrText>
+            </w:r>
+            <w:r>
+              <w:fldChar w:fldCharType="separate"/>
+            </w:r>
+            <w:r>
+              <w:rPr>
+                <w:noProof/>
+              </w:rPr>
+              <w:t>14</w:t>
+            </w:r>
+            <w:r>
+              <w:rPr>
+                <w:noProof/>
+              </w:rPr>
+              <w:fldChar w:fldCharType="end"/>
+            </w:r>
           </w:p>
         </w:sdtContent>
       </w:sdt>
@@ -10211,7 +11268,7 @@
   <w:style w:type="paragraph" w:default="1" w:styleId="Normal">
     <w:name w:val="Normal"/>
     <w:qFormat/>
-    <w:rsid w:val="004F336D"/>
+    <w:rsid w:val="00944202"/>
   </w:style>
   <w:style w:type="paragraph" w:styleId="Heading1">
     <w:name w:val="heading 1"/>
@@ -10332,7 +11389,7 @@
     <w:uiPriority w:val="1"/>
     <w:semiHidden/>
     <w:unhideWhenUsed/>
-    <w:rsid w:val="004F336D"/>
+    <w:rsid w:val="00944202"/>
   </w:style>
   <w:style w:type="table" w:default="1" w:styleId="TableNormal">
     <w:name w:val="Normal Table"/>
@@ -10354,7 +11411,7 @@
     <w:uiPriority w:val="99"/>
     <w:semiHidden/>
     <w:unhideWhenUsed/>
-    <w:rsid w:val="004F336D"/>
+    <w:rsid w:val="00944202"/>
   </w:style>
   <w:style w:type="character" w:customStyle="1" w:styleId="Heading1Char">
     <w:name w:val="Heading 1 Char"/>
@@ -11228,7 +12285,7 @@
 </file>
 
 <file path=customXml/itemProps1.xml><?xml version="1.0" encoding="utf-8"?>
-<ds:datastoreItem xmlns:ds="http://schemas.openxmlformats.org/officeDocument/2006/customXml" ds:itemID="{24D4A89D-D750-4AB1-A2E8-E933BB02F3DF}">
+<ds:datastoreItem xmlns:ds="http://schemas.openxmlformats.org/officeDocument/2006/customXml" ds:itemID="{5D91D845-548F-44CB-81ED-943568AB6B3D}">
   <ds:schemaRefs>
     <ds:schemaRef ds:uri="http://schemas.openxmlformats.org/officeDocument/2006/bibliography"/>
   </ds:schemaRefs>

</xml_diff>

<commit_message>
Update section headings in chap 5A
</commit_message>
<xml_diff>
--- a/labmanual/English/WBT101-03-RTOS.docx
+++ b/labmanual/English/WBT101-03-RTOS.docx
@@ -28,8 +28,6 @@
       <w:r>
         <w:t xml:space="preserve">1 ½ </w:t>
       </w:r>
-      <w:bookmarkStart w:id="0" w:name="_GoBack"/>
-      <w:bookmarkEnd w:id="0"/>
       <w:r>
         <w:t>Hours</w:t>
       </w:r>
@@ -1163,8 +1161,8 @@
       <w:pPr>
         <w:pStyle w:val="Heading1"/>
       </w:pPr>
-      <w:bookmarkStart w:id="1" w:name="_Toc492550426"/>
-      <w:bookmarkStart w:id="2" w:name="_Toc516218314"/>
+      <w:bookmarkStart w:id="0" w:name="_Toc492550426"/>
+      <w:bookmarkStart w:id="1" w:name="_Toc516218314"/>
       <w:r>
         <w:lastRenderedPageBreak/>
         <w:t xml:space="preserve">An </w:t>
@@ -1178,8 +1176,8 @@
       <w:r>
         <w:t>RTOS</w:t>
       </w:r>
+      <w:bookmarkEnd w:id="0"/>
       <w:bookmarkEnd w:id="1"/>
-      <w:bookmarkEnd w:id="2"/>
     </w:p>
     <w:p>
       <w:r>
@@ -1288,14 +1286,14 @@
       <w:pPr>
         <w:pStyle w:val="Heading1"/>
       </w:pPr>
-      <w:bookmarkStart w:id="3" w:name="_Toc492550427"/>
-      <w:bookmarkStart w:id="4" w:name="_Toc516218315"/>
+      <w:bookmarkStart w:id="2" w:name="_Toc492550427"/>
+      <w:bookmarkStart w:id="3" w:name="_Toc516218315"/>
       <w:r>
         <w:lastRenderedPageBreak/>
         <w:t>WICED RTOS Abstraction Layer</w:t>
       </w:r>
+      <w:bookmarkEnd w:id="2"/>
       <w:bookmarkEnd w:id="3"/>
-      <w:bookmarkEnd w:id="4"/>
     </w:p>
     <w:p>
       <w:r>
@@ -1408,14 +1406,14 @@
       <w:pPr>
         <w:pStyle w:val="Heading1"/>
       </w:pPr>
-      <w:bookmarkStart w:id="5" w:name="_Toc492550428"/>
-      <w:bookmarkStart w:id="6" w:name="_Toc516218316"/>
+      <w:bookmarkStart w:id="4" w:name="_Toc492550428"/>
+      <w:bookmarkStart w:id="5" w:name="_Toc516218316"/>
       <w:r>
         <w:lastRenderedPageBreak/>
         <w:t>Problems with RTOSs</w:t>
       </w:r>
+      <w:bookmarkEnd w:id="4"/>
       <w:bookmarkEnd w:id="5"/>
-      <w:bookmarkEnd w:id="6"/>
     </w:p>
     <w:p>
       <w:r>
@@ -1795,14 +1793,14 @@
       <w:pPr>
         <w:pStyle w:val="Heading1"/>
       </w:pPr>
-      <w:bookmarkStart w:id="7" w:name="_Toc492550429"/>
-      <w:bookmarkStart w:id="8" w:name="_Toc516218317"/>
+      <w:bookmarkStart w:id="6" w:name="_Toc492550429"/>
+      <w:bookmarkStart w:id="7" w:name="_Toc516218317"/>
       <w:r>
         <w:lastRenderedPageBreak/>
         <w:t>Threads</w:t>
       </w:r>
+      <w:bookmarkEnd w:id="6"/>
       <w:bookmarkEnd w:id="7"/>
-      <w:bookmarkEnd w:id="8"/>
     </w:p>
     <w:p>
       <w:r>
@@ -3226,14 +3224,14 @@
       <w:pPr>
         <w:pStyle w:val="Heading1"/>
       </w:pPr>
-      <w:bookmarkStart w:id="9" w:name="_Toc492550430"/>
-      <w:bookmarkStart w:id="10" w:name="_Toc516218318"/>
+      <w:bookmarkStart w:id="8" w:name="_Toc492550430"/>
+      <w:bookmarkStart w:id="9" w:name="_Toc516218318"/>
       <w:r>
         <w:lastRenderedPageBreak/>
         <w:t>Semaphore</w:t>
       </w:r>
+      <w:bookmarkEnd w:id="8"/>
       <w:bookmarkEnd w:id="9"/>
-      <w:bookmarkEnd w:id="10"/>
     </w:p>
     <w:p>
       <w:r>
@@ -3514,14 +3512,14 @@
       <w:pPr>
         <w:pStyle w:val="Heading1"/>
       </w:pPr>
-      <w:bookmarkStart w:id="11" w:name="_Toc492550431"/>
-      <w:bookmarkStart w:id="12" w:name="_Toc516218319"/>
+      <w:bookmarkStart w:id="10" w:name="_Toc492550431"/>
+      <w:bookmarkStart w:id="11" w:name="_Toc516218319"/>
       <w:r>
         <w:lastRenderedPageBreak/>
         <w:t>Mutex</w:t>
       </w:r>
+      <w:bookmarkEnd w:id="10"/>
       <w:bookmarkEnd w:id="11"/>
-      <w:bookmarkEnd w:id="12"/>
     </w:p>
     <w:p>
       <w:r>
@@ -3670,14 +3668,14 @@
       <w:pPr>
         <w:pStyle w:val="Heading1"/>
       </w:pPr>
-      <w:bookmarkStart w:id="13" w:name="_Toc492550432"/>
-      <w:bookmarkStart w:id="14" w:name="_Toc516218320"/>
+      <w:bookmarkStart w:id="12" w:name="_Toc492550432"/>
+      <w:bookmarkStart w:id="13" w:name="_Toc516218320"/>
       <w:r>
         <w:lastRenderedPageBreak/>
         <w:t>Queue</w:t>
       </w:r>
+      <w:bookmarkEnd w:id="12"/>
       <w:bookmarkEnd w:id="13"/>
-      <w:bookmarkEnd w:id="14"/>
     </w:p>
     <w:p>
       <w:r>
@@ -3965,13 +3963,13 @@
       <w:pPr>
         <w:pStyle w:val="Heading1"/>
       </w:pPr>
-      <w:bookmarkStart w:id="15" w:name="_Toc492550433"/>
-      <w:bookmarkStart w:id="16" w:name="_Toc516218321"/>
+      <w:bookmarkStart w:id="14" w:name="_Toc492550433"/>
+      <w:bookmarkStart w:id="15" w:name="_Toc516218321"/>
       <w:r>
         <w:t>Timer</w:t>
       </w:r>
+      <w:bookmarkEnd w:id="14"/>
       <w:bookmarkEnd w:id="15"/>
-      <w:bookmarkEnd w:id="16"/>
     </w:p>
     <w:p>
       <w:r>
@@ -4296,26 +4294,26 @@
       <w:pPr>
         <w:pStyle w:val="Heading1"/>
       </w:pPr>
-      <w:bookmarkStart w:id="17" w:name="_Toc492550434"/>
-      <w:bookmarkStart w:id="18" w:name="_Toc516218322"/>
+      <w:bookmarkStart w:id="16" w:name="_Toc492550434"/>
+      <w:bookmarkStart w:id="17" w:name="_Toc516218322"/>
       <w:r>
         <w:lastRenderedPageBreak/>
         <w:t>Exercise(s)</w:t>
       </w:r>
+      <w:bookmarkEnd w:id="16"/>
       <w:bookmarkEnd w:id="17"/>
+    </w:p>
+    <w:p>
+      <w:pPr>
+        <w:pStyle w:val="Exercise"/>
+      </w:pPr>
+      <w:bookmarkStart w:id="18" w:name="_Toc492550436"/>
+      <w:bookmarkStart w:id="19" w:name="_Toc516218323"/>
+      <w:r>
+        <w:t>Semaphore</w:t>
+      </w:r>
       <w:bookmarkEnd w:id="18"/>
-    </w:p>
-    <w:p>
-      <w:pPr>
-        <w:pStyle w:val="Exercise"/>
-      </w:pPr>
-      <w:bookmarkStart w:id="19" w:name="_Toc492550436"/>
-      <w:bookmarkStart w:id="20" w:name="_Toc516218323"/>
-      <w:r>
-        <w:t>Semaphore</w:t>
-      </w:r>
       <w:bookmarkEnd w:id="19"/>
-      <w:bookmarkEnd w:id="20"/>
     </w:p>
     <w:p>
       <w:r>
@@ -4419,16 +4417,13 @@
         <w:t xml:space="preserve">as a global </w:t>
       </w:r>
       <w:r>
-        <w:t xml:space="preserve">variable </w:t>
-      </w:r>
-      <w:r>
-        <w:t xml:space="preserve">and </w:t>
-      </w:r>
-      <w:r>
-        <w:t>then create/</w:t>
-      </w:r>
-      <w:r>
-        <w:t>initialize it</w:t>
+        <w:t xml:space="preserve">variable, then create and </w:t>
+      </w:r>
+      <w:r>
+        <w:t xml:space="preserve">initialize </w:t>
+      </w:r>
+      <w:r>
+        <w:t>the semaphore</w:t>
       </w:r>
       <w:r>
         <w:t xml:space="preserve"> when the Bluetooth stack is enabled.</w:t>
@@ -4444,10 +4439,23 @@
         <w:spacing w:after="120"/>
       </w:pPr>
       <w:r>
+        <w:t>Hint: the create functions are all documented in API.html under Components -&gt; RTOS -&gt; Threads.</w:t>
+      </w:r>
+    </w:p>
+    <w:p>
+      <w:pPr>
+        <w:pStyle w:val="ListParagraph"/>
+        <w:numPr>
+          <w:ilvl w:val="1"/>
+          <w:numId w:val="32"/>
+        </w:numPr>
+        <w:spacing w:after="120"/>
+      </w:pPr>
+      <w:r>
         <w:t xml:space="preserve">Hint: be sure to </w:t>
       </w:r>
       <w:r>
-        <w:t>create/</w:t>
+        <w:t xml:space="preserve">create and </w:t>
       </w:r>
       <w:r>
         <w:t>initialize the semaphore</w:t>
@@ -4622,16 +4630,16 @@
       <w:pPr>
         <w:pStyle w:val="Exercise"/>
       </w:pPr>
-      <w:bookmarkStart w:id="21" w:name="_Toc492550437"/>
-      <w:bookmarkStart w:id="22" w:name="_Toc516218324"/>
+      <w:bookmarkStart w:id="20" w:name="_Toc492550437"/>
+      <w:bookmarkStart w:id="21" w:name="_Toc516218324"/>
       <w:r>
         <w:t>(Advanced) M</w:t>
       </w:r>
       <w:r>
         <w:t>utex</w:t>
       </w:r>
+      <w:bookmarkEnd w:id="20"/>
       <w:bookmarkEnd w:id="21"/>
-      <w:bookmarkEnd w:id="22"/>
       <w:r>
         <w:t xml:space="preserve"> </w:t>
       </w:r>
@@ -4901,6 +4909,7 @@
           <w:sz w:val="16"/>
           <w:szCs w:val="20"/>
         </w:rPr>
+        <w:lastRenderedPageBreak/>
         <w:t xml:space="preserve">    </w:t>
       </w:r>
       <w:r>
@@ -5010,7 +5019,6 @@
           <w:sz w:val="16"/>
           <w:szCs w:val="20"/>
         </w:rPr>
-        <w:lastRenderedPageBreak/>
         <w:t xml:space="preserve">    {</w:t>
       </w:r>
     </w:p>
@@ -5676,13 +5684,7 @@
         <w:spacing w:after="120"/>
       </w:pPr>
       <w:r>
-        <w:t xml:space="preserve">In the </w:t>
-      </w:r>
-      <w:r>
-        <w:t>initialization</w:t>
-      </w:r>
-      <w:r>
-        <w:t>, just setup the two threads and get them running.</w:t>
+        <w:t>Declare a mutex structure as a global.</w:t>
       </w:r>
     </w:p>
     <w:p>
@@ -5695,16 +5697,21 @@
         <w:spacing w:after="120"/>
       </w:pPr>
       <w:r>
-        <w:t>Program the project to the kit.</w:t>
-      </w:r>
-    </w:p>
-    <w:p>
-      <w:pPr>
-        <w:pStyle w:val="ListParagraph"/>
-        <w:spacing w:after="120"/>
-      </w:pPr>
-      <w:r>
-        <w:t>Press button 1 and button 2 separately to observe the blink rates. Then press both buttons simultaneously. Do you see issues with the blinking?</w:t>
+        <w:t xml:space="preserve">In the </w:t>
+      </w:r>
+      <w:r>
+        <w:t>initialization</w:t>
+      </w:r>
+      <w:r>
+        <w:t>, just setup the two threads and get them running</w:t>
+      </w:r>
+      <w:r>
+        <w:t xml:space="preserve"> (i.e. </w:t>
+      </w:r>
+      <w:bookmarkStart w:id="22" w:name="_GoBack"/>
+      <w:bookmarkEnd w:id="22"/>
+      <w:r>
+        <w:t>create the mutex and initialize it).</w:t>
       </w:r>
     </w:p>
     <w:p>
@@ -5717,6 +5724,28 @@
         <w:spacing w:after="120"/>
       </w:pPr>
       <w:r>
+        <w:t>Program the project to the kit.</w:t>
+      </w:r>
+    </w:p>
+    <w:p>
+      <w:pPr>
+        <w:pStyle w:val="ListParagraph"/>
+        <w:spacing w:after="120"/>
+      </w:pPr>
+      <w:r>
+        <w:t>Press button 1 and button 2 separately to observe the blink rates. Then press both buttons simultaneously. Do you see issues with the blinking?</w:t>
+      </w:r>
+    </w:p>
+    <w:p>
+      <w:pPr>
+        <w:pStyle w:val="ListParagraph"/>
+        <w:numPr>
+          <w:ilvl w:val="0"/>
+          <w:numId w:val="40"/>
+        </w:numPr>
+        <w:spacing w:after="120"/>
+      </w:pPr>
+      <w:r>
         <w:t>Add a mutex to the project so that when you press button 1 it will ignore button 2 and vice versa. That is, the LED blink rate will follow the first button that was pressed.</w:t>
       </w:r>
     </w:p>
@@ -5933,6 +5962,7 @@
       <w:bookmarkStart w:id="25" w:name="_Toc492550439"/>
       <w:bookmarkStart w:id="26" w:name="_Toc516218326"/>
       <w:r>
+        <w:lastRenderedPageBreak/>
         <w:t>(A</w:t>
       </w:r>
       <w:r>
@@ -6025,7 +6055,6 @@
         <w:spacing w:after="120"/>
       </w:pPr>
       <w:r>
-        <w:lastRenderedPageBreak/>
         <w:t xml:space="preserve">Update the LED thread function so that it is just a simple function to toggle the LED with no </w:t>
       </w:r>
       <w:proofErr w:type="gramStart"/>
@@ -6457,27 +6486,14 @@
             <w:r>
               <w:t xml:space="preserve"> of </w:t>
             </w:r>
-            <w:r>
-              <w:fldChar w:fldCharType="begin"/>
-            </w:r>
-            <w:r>
-              <w:instrText xml:space="preserve"> NUMPAGES  </w:instrText>
-            </w:r>
-            <w:r>
-              <w:fldChar w:fldCharType="separate"/>
-            </w:r>
-            <w:r>
-              <w:rPr>
-                <w:noProof/>
-              </w:rPr>
-              <w:t>14</w:t>
-            </w:r>
-            <w:r>
-              <w:rPr>
-                <w:noProof/>
-              </w:rPr>
-              <w:fldChar w:fldCharType="end"/>
-            </w:r>
+            <w:fldSimple w:instr=" NUMPAGES  ">
+              <w:r>
+                <w:rPr>
+                  <w:noProof/>
+                </w:rPr>
+                <w:t>14</w:t>
+              </w:r>
+            </w:fldSimple>
           </w:p>
         </w:sdtContent>
       </w:sdt>
@@ -11262,7 +11278,7 @@
   <w:style w:type="paragraph" w:default="1" w:styleId="Normal">
     <w:name w:val="Normal"/>
     <w:qFormat/>
-    <w:rsid w:val="00BB150F"/>
+    <w:rsid w:val="009C4168"/>
   </w:style>
   <w:style w:type="paragraph" w:styleId="Heading1">
     <w:name w:val="heading 1"/>
@@ -11383,7 +11399,7 @@
     <w:uiPriority w:val="1"/>
     <w:semiHidden/>
     <w:unhideWhenUsed/>
-    <w:rsid w:val="00BB150F"/>
+    <w:rsid w:val="009C4168"/>
   </w:style>
   <w:style w:type="table" w:default="1" w:styleId="TableNormal">
     <w:name w:val="Normal Table"/>
@@ -11405,7 +11421,7 @@
     <w:uiPriority w:val="99"/>
     <w:semiHidden/>
     <w:unhideWhenUsed/>
-    <w:rsid w:val="00BB150F"/>
+    <w:rsid w:val="009C4168"/>
   </w:style>
   <w:style w:type="character" w:customStyle="1" w:styleId="Heading1Char">
     <w:name w:val="Heading 1 Char"/>
@@ -12279,7 +12295,7 @@
 </file>
 
 <file path=customXml/itemProps1.xml><?xml version="1.0" encoding="utf-8"?>
-<ds:datastoreItem xmlns:ds="http://schemas.openxmlformats.org/officeDocument/2006/customXml" ds:itemID="{67290388-17E0-40DE-AD15-2808AB063B2B}">
+<ds:datastoreItem xmlns:ds="http://schemas.openxmlformats.org/officeDocument/2006/customXml" ds:itemID="{5D5E9DAA-56F7-491B-A279-181AE445BC71}">
   <ds:schemaRefs>
     <ds:schemaRef ds:uri="http://schemas.openxmlformats.org/officeDocument/2006/bibliography"/>
   </ds:schemaRefs>

</xml_diff>